<commit_message>
more changes after speaking with MWF and UL
</commit_message>
<xml_diff>
--- a/ms/PNAS/Author_Response.docx
+++ b/ms/PNAS/Author_Response.docx
@@ -101,6 +101,14 @@
         </w:rPr>
         <w:t xml:space="preserve"> in italics and bold, respectively.</w:t>
       </w:r>
+      <w:r>
+        <w:rPr>
+          <w:rFonts w:ascii="Helvetica" w:eastAsia="Helvetica" w:hAnsi="Helvetica" w:cs="Helvetica"/>
+          <w:sz w:val="22"/>
+          <w:szCs w:val="22"/>
+        </w:rPr>
+        <w:t xml:space="preserve"> L is short for line number.</w:t>
+      </w:r>
     </w:p>
     <w:p>
       <w:pPr>
@@ -277,7 +285,47 @@
           <w:sz w:val="22"/>
           <w:szCs w:val="22"/>
         </w:rPr>
-        <w:t>Fig 4, it now contains only 3 panels for results from w=0.5</w:t>
+        <w:t>Fig 4</w:t>
+      </w:r>
+      <w:r>
+        <w:rPr>
+          <w:rFonts w:ascii="Helvetica" w:eastAsia="Times New Roman" w:hAnsi="Helvetica" w:cs="Gill Sans"/>
+          <w:b/>
+          <w:bCs/>
+          <w:sz w:val="22"/>
+          <w:szCs w:val="22"/>
+        </w:rPr>
+        <w:t>. I</w:t>
+      </w:r>
+      <w:r>
+        <w:rPr>
+          <w:rFonts w:ascii="Helvetica" w:eastAsia="Times New Roman" w:hAnsi="Helvetica" w:cs="Gill Sans"/>
+          <w:b/>
+          <w:bCs/>
+          <w:sz w:val="22"/>
+          <w:szCs w:val="22"/>
+        </w:rPr>
+        <w:t xml:space="preserve">t now contains only 3 panels for results </w:t>
+      </w:r>
+      <w:r>
+        <w:rPr>
+          <w:rFonts w:ascii="Helvetica" w:eastAsia="Times New Roman" w:hAnsi="Helvetica" w:cs="Gill Sans"/>
+          <w:b/>
+          <w:bCs/>
+          <w:sz w:val="22"/>
+          <w:szCs w:val="22"/>
+        </w:rPr>
+        <w:t>with</w:t>
+      </w:r>
+      <w:r>
+        <w:rPr>
+          <w:rFonts w:ascii="Helvetica" w:eastAsia="Times New Roman" w:hAnsi="Helvetica" w:cs="Gill Sans"/>
+          <w:b/>
+          <w:bCs/>
+          <w:sz w:val="22"/>
+          <w:szCs w:val="22"/>
+        </w:rPr>
+        <w:t xml:space="preserve"> w=0.5</w:t>
       </w:r>
       <w:r>
         <w:rPr>
@@ -297,7 +345,47 @@
           <w:sz w:val="22"/>
           <w:szCs w:val="22"/>
         </w:rPr>
-        <w:t xml:space="preserve"> Results from w=0.1 and 0.9 are now in the SI, and a reference was added in the legend.</w:t>
+        <w:t xml:space="preserve"> Results </w:t>
+      </w:r>
+      <w:r>
+        <w:rPr>
+          <w:rFonts w:ascii="Helvetica" w:eastAsia="Times New Roman" w:hAnsi="Helvetica" w:cs="Gill Sans"/>
+          <w:b/>
+          <w:bCs/>
+          <w:sz w:val="22"/>
+          <w:szCs w:val="22"/>
+        </w:rPr>
+        <w:t>with</w:t>
+      </w:r>
+      <w:r>
+        <w:rPr>
+          <w:rFonts w:ascii="Helvetica" w:eastAsia="Times New Roman" w:hAnsi="Helvetica" w:cs="Gill Sans"/>
+          <w:b/>
+          <w:bCs/>
+          <w:sz w:val="22"/>
+          <w:szCs w:val="22"/>
+        </w:rPr>
+        <w:t xml:space="preserve"> w=0.1 and 0.9 are now in the SI, and a reference </w:t>
+      </w:r>
+      <w:r>
+        <w:rPr>
+          <w:rFonts w:ascii="Helvetica" w:eastAsia="Times New Roman" w:hAnsi="Helvetica" w:cs="Gill Sans"/>
+          <w:b/>
+          <w:bCs/>
+          <w:sz w:val="22"/>
+          <w:szCs w:val="22"/>
+        </w:rPr>
+        <w:t xml:space="preserve">to the SI </w:t>
+      </w:r>
+      <w:r>
+        <w:rPr>
+          <w:rFonts w:ascii="Helvetica" w:eastAsia="Times New Roman" w:hAnsi="Helvetica" w:cs="Gill Sans"/>
+          <w:b/>
+          <w:bCs/>
+          <w:sz w:val="22"/>
+          <w:szCs w:val="22"/>
+        </w:rPr>
+        <w:t>was added in the legend.</w:t>
       </w:r>
     </w:p>
     <w:p>
@@ -329,6 +417,16 @@
         </w:rPr>
         <w:t>It could also be improved by having dotted lines drawn across the top of the insets to connect the corresponding dotted vertical lines.</w:t>
       </w:r>
+      <w:r>
+        <w:rPr>
+          <w:rFonts w:ascii="Helvetica" w:eastAsia="Times New Roman" w:hAnsi="Helvetica" w:cs="Gill Sans"/>
+          <w:i/>
+          <w:iCs/>
+          <w:sz w:val="22"/>
+          <w:szCs w:val="22"/>
+        </w:rPr>
+        <w:t>`</w:t>
+      </w:r>
     </w:p>
     <w:p>
       <w:pPr>
@@ -418,7 +516,27 @@
           <w:sz w:val="22"/>
           <w:szCs w:val="22"/>
         </w:rPr>
-        <w:t xml:space="preserve">This was a slip, now corrected the legend of Fig 4 to say </w:t>
+        <w:t xml:space="preserve">This was a slip, now corrected </w:t>
+      </w:r>
+      <w:r>
+        <w:rPr>
+          <w:rFonts w:ascii="Helvetica" w:eastAsia="Times New Roman" w:hAnsi="Helvetica" w:cs="Gill Sans"/>
+          <w:b/>
+          <w:bCs/>
+          <w:sz w:val="22"/>
+          <w:szCs w:val="22"/>
+        </w:rPr>
+        <w:t xml:space="preserve">in </w:t>
+      </w:r>
+      <w:r>
+        <w:rPr>
+          <w:rFonts w:ascii="Helvetica" w:eastAsia="Times New Roman" w:hAnsi="Helvetica" w:cs="Gill Sans"/>
+          <w:b/>
+          <w:bCs/>
+          <w:sz w:val="22"/>
+          <w:szCs w:val="22"/>
+        </w:rPr>
+        <w:t xml:space="preserve">the legend of Fig 4 to say </w:t>
       </w:r>
       <w:r>
         <w:rPr>
@@ -450,6 +568,16 @@
         </w:rPr>
         <w:t>”</w:t>
       </w:r>
+      <w:r>
+        <w:rPr>
+          <w:rFonts w:ascii="Helvetica" w:eastAsia="Helvetica" w:hAnsi="Helvetica" w:cs="Helvetica"/>
+          <w:b/>
+          <w:bCs/>
+          <w:sz w:val="22"/>
+          <w:szCs w:val="22"/>
+        </w:rPr>
+        <w:t>.</w:t>
+      </w:r>
     </w:p>
     <w:p>
       <w:pPr>
@@ -518,7 +646,67 @@
           <w:sz w:val="22"/>
           <w:szCs w:val="22"/>
         </w:rPr>
-        <w:t xml:space="preserve">Thank you, we corrected this in two places that the paragraph just before Section 4, so that it </w:t>
+        <w:t xml:space="preserve">Thank you, we corrected this in two places </w:t>
+      </w:r>
+      <w:r>
+        <w:rPr>
+          <w:rFonts w:ascii="Helvetica" w:eastAsia="Times New Roman" w:hAnsi="Helvetica" w:cs="Gill Sans"/>
+          <w:b/>
+          <w:bCs/>
+          <w:sz w:val="22"/>
+          <w:szCs w:val="22"/>
+        </w:rPr>
+        <w:t>in</w:t>
+      </w:r>
+      <w:r>
+        <w:rPr>
+          <w:rFonts w:ascii="Helvetica" w:eastAsia="Times New Roman" w:hAnsi="Helvetica" w:cs="Gill Sans"/>
+          <w:b/>
+          <w:bCs/>
+          <w:sz w:val="22"/>
+          <w:szCs w:val="22"/>
+        </w:rPr>
+        <w:t xml:space="preserve"> the paragraph just before Section 4</w:t>
+      </w:r>
+      <w:r>
+        <w:rPr>
+          <w:rFonts w:ascii="Helvetica" w:eastAsia="Times New Roman" w:hAnsi="Helvetica" w:cs="Gill Sans"/>
+          <w:b/>
+          <w:bCs/>
+          <w:sz w:val="22"/>
+          <w:szCs w:val="22"/>
+        </w:rPr>
+        <w:t>.</w:t>
+      </w:r>
+      <w:r>
+        <w:rPr>
+          <w:rFonts w:ascii="Helvetica" w:eastAsia="Times New Roman" w:hAnsi="Helvetica" w:cs="Gill Sans"/>
+          <w:b/>
+          <w:bCs/>
+          <w:sz w:val="22"/>
+          <w:szCs w:val="22"/>
+        </w:rPr>
+        <w:t xml:space="preserve"> </w:t>
+      </w:r>
+      <w:r>
+        <w:rPr>
+          <w:rFonts w:ascii="Helvetica" w:eastAsia="Times New Roman" w:hAnsi="Helvetica" w:cs="Gill Sans"/>
+          <w:b/>
+          <w:bCs/>
+          <w:sz w:val="22"/>
+          <w:szCs w:val="22"/>
+        </w:rPr>
+        <w:t>I</w:t>
+      </w:r>
+      <w:r>
+        <w:rPr>
+          <w:rFonts w:ascii="Helvetica" w:eastAsia="Times New Roman" w:hAnsi="Helvetica" w:cs="Gill Sans"/>
+          <w:b/>
+          <w:bCs/>
+          <w:sz w:val="22"/>
+          <w:szCs w:val="22"/>
+        </w:rPr>
+        <w:t xml:space="preserve">t </w:t>
       </w:r>
       <w:r>
         <w:rPr>
@@ -548,7 +736,57 @@
           <w:sz w:val="22"/>
           <w:szCs w:val="22"/>
         </w:rPr>
-        <w:t>“the increase over time of the geometric mean fitness with decreasing ρ” and “…for small values of w, the mean fitness increases as ρ decreases.”</w:t>
+        <w:t>“the increase over time of the geometric mean fitness with decreasing ρ”</w:t>
+      </w:r>
+      <w:r>
+        <w:rPr>
+          <w:rFonts w:ascii="Helvetica" w:eastAsia="Helvetica" w:hAnsi="Helvetica" w:cs="Helvetica"/>
+          <w:b/>
+          <w:bCs/>
+          <w:sz w:val="22"/>
+          <w:szCs w:val="22"/>
+        </w:rPr>
+        <w:t xml:space="preserve"> </w:t>
+      </w:r>
+      <w:r>
+        <w:rPr>
+          <w:rFonts w:ascii="Helvetica" w:eastAsia="Helvetica" w:hAnsi="Helvetica" w:cs="Helvetica"/>
+          <w:b/>
+          <w:bCs/>
+          <w:sz w:val="22"/>
+          <w:szCs w:val="22"/>
+        </w:rPr>
+        <w:t>(L</w:t>
+      </w:r>
+      <w:r>
+        <w:rPr>
+          <w:rFonts w:ascii="Helvetica" w:eastAsia="Helvetica" w:hAnsi="Helvetica" w:cs="Helvetica"/>
+          <w:b/>
+          <w:bCs/>
+          <w:sz w:val="22"/>
+          <w:szCs w:val="22"/>
+        </w:rPr>
+        <w:t>739)</w:t>
+      </w:r>
+      <w:r>
+        <w:rPr>
+          <w:rFonts w:ascii="Helvetica" w:eastAsia="Helvetica" w:hAnsi="Helvetica" w:cs="Helvetica"/>
+          <w:b/>
+          <w:bCs/>
+          <w:sz w:val="22"/>
+          <w:szCs w:val="22"/>
+        </w:rPr>
+        <w:t xml:space="preserve"> and “…for small values of w, the mean fitness increases as ρ decreases.”</w:t>
+      </w:r>
+      <w:r>
+        <w:rPr>
+          <w:rFonts w:ascii="Helvetica" w:eastAsia="Helvetica" w:hAnsi="Helvetica" w:cs="Helvetica"/>
+          <w:b/>
+          <w:bCs/>
+          <w:sz w:val="22"/>
+          <w:szCs w:val="22"/>
+        </w:rPr>
+        <w:t xml:space="preserve"> (L744)</w:t>
       </w:r>
       <w:r>
         <w:rPr>
@@ -639,7 +877,7 @@
           <w:sz w:val="22"/>
           <w:szCs w:val="22"/>
         </w:rPr>
-        <w:t xml:space="preserve">first appearance of rho* now says: </w:t>
+        <w:t xml:space="preserve">first appearance of </w:t>
       </w:r>
       <w:r>
         <w:rPr>
@@ -649,6 +887,26 @@
           <w:sz w:val="22"/>
           <w:szCs w:val="22"/>
         </w:rPr>
+        <w:t>ρ</w:t>
+      </w:r>
+      <w:r>
+        <w:rPr>
+          <w:rFonts w:ascii="Helvetica" w:eastAsia="Helvetica" w:hAnsi="Helvetica" w:cs="Gill Sans"/>
+          <w:b/>
+          <w:bCs/>
+          <w:sz w:val="22"/>
+          <w:szCs w:val="22"/>
+        </w:rPr>
+        <w:t xml:space="preserve">* now says: </w:t>
+      </w:r>
+      <w:r>
+        <w:rPr>
+          <w:rFonts w:ascii="Helvetica" w:eastAsia="Helvetica" w:hAnsi="Helvetica" w:cs="Helvetica"/>
+          <w:b/>
+          <w:bCs/>
+          <w:sz w:val="22"/>
+          <w:szCs w:val="22"/>
+        </w:rPr>
         <w:t>“</w:t>
       </w:r>
       <w:r>
@@ -703,6 +961,16 @@
       </w:r>
       <w:r>
         <w:rPr>
+          <w:rFonts w:ascii="Helvetica" w:eastAsia="Helvetica" w:hAnsi="Helvetica" w:cs="Helvetica"/>
+          <w:b/>
+          <w:bCs/>
+          <w:sz w:val="22"/>
+          <w:szCs w:val="22"/>
+        </w:rPr>
+        <w:t xml:space="preserve"> (L678).</w:t>
+      </w:r>
+      <w:r>
+        <w:rPr>
           <w:rFonts w:ascii="Helvetica" w:eastAsia="Helvetica" w:hAnsi="Helvetica" w:cs="Gill Sans"/>
           <w:b/>
           <w:bCs/>
@@ -782,7 +1050,27 @@
           <w:sz w:val="22"/>
           <w:szCs w:val="22"/>
         </w:rPr>
-        <w:t xml:space="preserve">We reorganized the columns so that </w:t>
+        <w:t>We reorganized the columns</w:t>
+      </w:r>
+      <w:r>
+        <w:rPr>
+          <w:rFonts w:ascii="Helvetica" w:eastAsia="Times New Roman" w:hAnsi="Helvetica" w:cs="Gill Sans"/>
+          <w:b/>
+          <w:bCs/>
+          <w:sz w:val="22"/>
+          <w:szCs w:val="22"/>
+        </w:rPr>
+        <w:t xml:space="preserve"> of Table 1</w:t>
+      </w:r>
+      <w:r>
+        <w:rPr>
+          <w:rFonts w:ascii="Helvetica" w:eastAsia="Times New Roman" w:hAnsi="Helvetica" w:cs="Gill Sans"/>
+          <w:b/>
+          <w:bCs/>
+          <w:sz w:val="22"/>
+          <w:szCs w:val="22"/>
+        </w:rPr>
+        <w:t xml:space="preserve"> so that </w:t>
       </w:r>
       <w:r>
         <w:rPr>
@@ -864,7 +1152,27 @@
           <w:sz w:val="22"/>
           <w:szCs w:val="22"/>
         </w:rPr>
-        <w:t xml:space="preserve">Changed above eq. 53: </w:t>
+        <w:t xml:space="preserve">Changed </w:t>
+      </w:r>
+      <w:r>
+        <w:rPr>
+          <w:rFonts w:ascii="Helvetica" w:eastAsia="Times New Roman" w:hAnsi="Helvetica" w:cs="Gill Sans"/>
+          <w:b/>
+          <w:bCs/>
+          <w:sz w:val="22"/>
+          <w:szCs w:val="22"/>
+        </w:rPr>
+        <w:t>in L806</w:t>
+      </w:r>
+      <w:r>
+        <w:rPr>
+          <w:rFonts w:ascii="Helvetica" w:eastAsia="Times New Roman" w:hAnsi="Helvetica" w:cs="Gill Sans"/>
+          <w:b/>
+          <w:bCs/>
+          <w:sz w:val="22"/>
+          <w:szCs w:val="22"/>
+        </w:rPr>
+        <w:t xml:space="preserve">: </w:t>
       </w:r>
       <w:r>
         <w:rPr>
@@ -884,7 +1192,27 @@
           <w:sz w:val="22"/>
           <w:szCs w:val="22"/>
         </w:rPr>
-        <w:t xml:space="preserve"> allow us to compute u(x), the probability that phenotype A goes to fixation when it's initial frequency is x, namely</w:t>
+        <w:t xml:space="preserve"> allow</w:t>
+      </w:r>
+      <w:r>
+        <w:rPr>
+          <w:rFonts w:ascii="Helvetica" w:eastAsia="Helvetica" w:hAnsi="Helvetica" w:cs="Gill Sans"/>
+          <w:b/>
+          <w:bCs/>
+          <w:sz w:val="22"/>
+          <w:szCs w:val="22"/>
+        </w:rPr>
+        <w:t>s</w:t>
+      </w:r>
+      <w:r>
+        <w:rPr>
+          <w:rFonts w:ascii="Helvetica" w:eastAsia="Helvetica" w:hAnsi="Helvetica" w:cs="Gill Sans"/>
+          <w:b/>
+          <w:bCs/>
+          <w:sz w:val="22"/>
+          <w:szCs w:val="22"/>
+        </w:rPr>
+        <w:t xml:space="preserve"> us to compute u(x), the probability that phenotype A goes to fixation when it's initial frequency is x, namely</w:t>
       </w:r>
       <w:r>
         <w:rPr>
@@ -991,7 +1319,27 @@
           <w:sz w:val="22"/>
           <w:szCs w:val="22"/>
         </w:rPr>
-        <w:t>Thank you for the suggestion. After deliberation, we feel that a six-page manuscript cannot do justice to the material we present in this manuscript.</w:t>
+        <w:t xml:space="preserve">Thank you for </w:t>
+      </w:r>
+      <w:r>
+        <w:rPr>
+          <w:rFonts w:ascii="Helvetica" w:eastAsia="Times New Roman" w:hAnsi="Helvetica" w:cs="Gill Sans"/>
+          <w:b/>
+          <w:bCs/>
+          <w:sz w:val="22"/>
+          <w:szCs w:val="22"/>
+        </w:rPr>
+        <w:t>your</w:t>
+      </w:r>
+      <w:r>
+        <w:rPr>
+          <w:rFonts w:ascii="Helvetica" w:eastAsia="Times New Roman" w:hAnsi="Helvetica" w:cs="Gill Sans"/>
+          <w:b/>
+          <w:bCs/>
+          <w:sz w:val="22"/>
+          <w:szCs w:val="22"/>
+        </w:rPr>
+        <w:t xml:space="preserve"> suggestion. After deliberation, we feel that a six-page manuscript cannot do justice to the material we present in this manuscript.</w:t>
       </w:r>
     </w:p>
     <w:p>
@@ -1041,28 +1389,77 @@
           <w:bCs/>
           <w:sz w:val="22"/>
           <w:szCs w:val="22"/>
-          <w:u w:val="single"/>
-        </w:rPr>
-      </w:pPr>
-      <w:r>
-        <w:rPr>
-          <w:rFonts w:ascii="Helvetica" w:eastAsia="Times New Roman" w:hAnsi="Helvetica" w:cs="Gill Sans"/>
-          <w:b/>
-          <w:bCs/>
-          <w:sz w:val="22"/>
-          <w:szCs w:val="22"/>
-        </w:rPr>
-        <w:t>The beginning of the abstract was modified</w:t>
-      </w:r>
-      <w:r>
-        <w:rPr>
-          <w:rFonts w:ascii="Helvetica" w:eastAsia="Times New Roman" w:hAnsi="Helvetica" w:cs="Gill Sans"/>
-          <w:b/>
-          <w:bCs/>
-          <w:sz w:val="22"/>
-          <w:szCs w:val="22"/>
-        </w:rPr>
-        <w:t xml:space="preserve">, we replaced the first sentence with the following two sentences: </w:t>
+        </w:rPr>
+      </w:pPr>
+      <w:r>
+        <w:rPr>
+          <w:rFonts w:ascii="Helvetica" w:eastAsia="Times New Roman" w:hAnsi="Helvetica" w:cs="Gill Sans"/>
+          <w:b/>
+          <w:bCs/>
+          <w:sz w:val="22"/>
+          <w:szCs w:val="22"/>
+        </w:rPr>
+        <w:t xml:space="preserve">The beginning of the abstract </w:t>
+      </w:r>
+      <w:r>
+        <w:rPr>
+          <w:rFonts w:ascii="Helvetica" w:eastAsia="Times New Roman" w:hAnsi="Helvetica" w:cs="Gill Sans"/>
+          <w:b/>
+          <w:bCs/>
+          <w:sz w:val="22"/>
+          <w:szCs w:val="22"/>
+        </w:rPr>
+        <w:t>has been</w:t>
+      </w:r>
+      <w:r>
+        <w:rPr>
+          <w:rFonts w:ascii="Helvetica" w:eastAsia="Times New Roman" w:hAnsi="Helvetica" w:cs="Gill Sans"/>
+          <w:b/>
+          <w:bCs/>
+          <w:sz w:val="22"/>
+          <w:szCs w:val="22"/>
+        </w:rPr>
+        <w:t xml:space="preserve"> modified</w:t>
+      </w:r>
+      <w:r>
+        <w:rPr>
+          <w:rFonts w:ascii="Helvetica" w:eastAsia="Times New Roman" w:hAnsi="Helvetica" w:cs="Gill Sans"/>
+          <w:b/>
+          <w:bCs/>
+          <w:sz w:val="22"/>
+          <w:szCs w:val="22"/>
+        </w:rPr>
+        <w:t>.</w:t>
+      </w:r>
+      <w:r>
+        <w:rPr>
+          <w:rFonts w:ascii="Helvetica" w:eastAsia="Times New Roman" w:hAnsi="Helvetica" w:cs="Gill Sans"/>
+          <w:b/>
+          <w:bCs/>
+          <w:sz w:val="22"/>
+          <w:szCs w:val="22"/>
+        </w:rPr>
+        <w:t xml:space="preserve"> </w:t>
+      </w:r>
+      <w:r>
+        <w:rPr>
+          <w:rFonts w:ascii="Helvetica" w:eastAsia="Times New Roman" w:hAnsi="Helvetica" w:cs="Gill Sans"/>
+          <w:b/>
+          <w:bCs/>
+          <w:sz w:val="22"/>
+          <w:szCs w:val="22"/>
+        </w:rPr>
+        <w:t>W</w:t>
+      </w:r>
+      <w:r>
+        <w:rPr>
+          <w:rFonts w:ascii="Helvetica" w:eastAsia="Times New Roman" w:hAnsi="Helvetica" w:cs="Gill Sans"/>
+          <w:b/>
+          <w:bCs/>
+          <w:sz w:val="22"/>
+          <w:szCs w:val="22"/>
+        </w:rPr>
+        <w:t xml:space="preserve">e replaced the first sentence with the following two sentences: </w:t>
       </w:r>
       <w:r>
         <w:rPr>
@@ -1082,9 +1479,11 @@
           <w:sz w:val="22"/>
           <w:szCs w:val="22"/>
         </w:rPr>
-        <w:t>Conditions for the evolution and maintenance of social learning, in competition with individual learning, under fluctuating selection, is a well-studied problem in the theory of cultural evolution.</w:t>
-      </w:r>
-      <w:r>
+        <w:t>The evolution and maintenance of social learning, in competition with individual learning, under fluctuating selection, have been well-studied in the theory of cultural evolution.</w:t>
+      </w:r>
+    </w:p>
+    <w:p>
+      <w:pPr>
         <w:rPr>
           <w:rFonts w:ascii="Helvetica" w:eastAsia="Helvetica" w:hAnsi="Helvetica" w:cs="Gill Sans"/>
           <w:b/>
@@ -1092,8 +1491,7 @@
           <w:sz w:val="22"/>
           <w:szCs w:val="22"/>
         </w:rPr>
-        <w:t xml:space="preserve"> </w:t>
-      </w:r>
+      </w:pPr>
       <w:r>
         <w:rPr>
           <w:rFonts w:ascii="Helvetica" w:eastAsia="Helvetica" w:hAnsi="Helvetica" w:cs="Gill Sans"/>
@@ -1190,37 +1588,17 @@
           <w:sz w:val="22"/>
           <w:szCs w:val="22"/>
         </w:rPr>
-        <w:t xml:space="preserve">Changed "did not originally evolve for that purpose" to </w:t>
-      </w:r>
-      <w:r>
-        <w:rPr>
-          <w:rFonts w:ascii="Helvetica" w:eastAsia="Helvetica" w:hAnsi="Helvetica" w:cs="Helvetica"/>
-          <w:b/>
-          <w:bCs/>
-          <w:sz w:val="22"/>
-          <w:szCs w:val="22"/>
-        </w:rPr>
-        <w:t>“</w:t>
-      </w:r>
-      <w:r>
-        <w:rPr>
-          <w:rFonts w:ascii="Helvetica" w:eastAsia="Helvetica" w:hAnsi="Helvetica" w:cs="Gill Sans"/>
-          <w:b/>
-          <w:bCs/>
-          <w:sz w:val="22"/>
-          <w:szCs w:val="22"/>
-        </w:rPr>
-        <w:t>even if the mechanism for oblique transmission evolved to facilitate some other function</w:t>
-      </w:r>
-      <w:r>
-        <w:rPr>
-          <w:rFonts w:ascii="Helvetica" w:eastAsia="Helvetica" w:hAnsi="Helvetica" w:cs="Helvetica"/>
-          <w:b/>
-          <w:bCs/>
-          <w:sz w:val="22"/>
-          <w:szCs w:val="22"/>
-        </w:rPr>
-        <w:t>”</w:t>
+        <w:t>We have deleted that sentence</w:t>
+      </w:r>
+      <w:r>
+        <w:rPr>
+          <w:rFonts w:ascii="Helvetica" w:eastAsia="Times New Roman" w:hAnsi="Helvetica" w:cs="Gill Sans"/>
+          <w:b/>
+          <w:bCs/>
+          <w:sz w:val="22"/>
+          <w:szCs w:val="22"/>
+        </w:rPr>
+        <w:t xml:space="preserve"> (L61).</w:t>
       </w:r>
     </w:p>
     <w:p>
@@ -1305,6 +1683,16 @@
         </w:rPr>
         <w:t>”</w:t>
       </w:r>
+      <w:r>
+        <w:rPr>
+          <w:rFonts w:ascii="Helvetica" w:eastAsia="Helvetica" w:hAnsi="Helvetica" w:cs="Helvetica"/>
+          <w:b/>
+          <w:bCs/>
+          <w:sz w:val="22"/>
+          <w:szCs w:val="22"/>
+        </w:rPr>
+        <w:t xml:space="preserve"> (L337)</w:t>
+      </w:r>
     </w:p>
     <w:p>
       <w:pPr>
@@ -1485,7 +1873,17 @@
           <w:sz w:val="22"/>
           <w:szCs w:val="22"/>
         </w:rPr>
-        <w:t xml:space="preserve"> to beginning of the sentence.</w:t>
+        <w:t xml:space="preserve"> to beginning of the sentence</w:t>
+      </w:r>
+      <w:r>
+        <w:rPr>
+          <w:rFonts w:ascii="Helvetica" w:eastAsia="Times New Roman" w:hAnsi="Helvetica" w:cs="Gill Sans"/>
+          <w:b/>
+          <w:bCs/>
+          <w:sz w:val="22"/>
+          <w:szCs w:val="22"/>
+        </w:rPr>
+        <w:t xml:space="preserve"> (L605).</w:t>
       </w:r>
     </w:p>
     <w:p>
@@ -1615,7 +2013,17 @@
           <w:sz w:val="22"/>
           <w:szCs w:val="22"/>
         </w:rPr>
-        <w:t xml:space="preserve"> below eq. 34.</w:t>
+        <w:t xml:space="preserve"> below eq. 34</w:t>
+      </w:r>
+      <w:r>
+        <w:rPr>
+          <w:rFonts w:ascii="Helvetica" w:eastAsia="Helvetica" w:hAnsi="Helvetica" w:cs="Gill Sans"/>
+          <w:b/>
+          <w:bCs/>
+          <w:sz w:val="22"/>
+          <w:szCs w:val="22"/>
+        </w:rPr>
+        <w:t xml:space="preserve"> (L617-619).</w:t>
       </w:r>
       <w:r>
         <w:rPr>
@@ -1687,7 +2095,7 @@
           <w:sz w:val="22"/>
           <w:szCs w:val="22"/>
         </w:rPr>
-        <w:t>Fig 4, it now contains only 3 panels for results from w=0.5</w:t>
+        <w:t>Fig 4. It now contains only 3 panels for results with w=0.5</w:t>
       </w:r>
       <w:r>
         <w:rPr>
@@ -1707,7 +2115,7 @@
           <w:sz w:val="22"/>
           <w:szCs w:val="22"/>
         </w:rPr>
-        <w:t xml:space="preserve"> Results from w=0.1 and 0.9 are now in the SI, and a reference was added in the legend.</w:t>
+        <w:t xml:space="preserve"> Results with w=0.1 and 0.9 are now in the SI, and a reference to the SI was added in the legend.</w:t>
       </w:r>
     </w:p>
     <w:p>
@@ -1915,7 +2323,108 @@
           <w:sz w:val="22"/>
           <w:szCs w:val="22"/>
         </w:rPr>
-        <w:t>That is correct. We fixed the figure so that (a) the x-axis stops at 10^7 when the simulation stopped (b) the last invader (P=0.0001 allele) is plotted in red (stays very close to 0 so hard to see it) and denoted in the figure legend. We also changed Fig 4 accordingly.</w:t>
+        <w:t>That is correct. We fixed the figure so that (a) the x-axis stops at 10</w:t>
+      </w:r>
+      <w:r>
+        <w:rPr>
+          <w:rFonts w:ascii="Helvetica" w:eastAsia="Times New Roman" w:hAnsi="Helvetica" w:cs="Gill Sans"/>
+          <w:b/>
+          <w:bCs/>
+          <w:sz w:val="22"/>
+          <w:szCs w:val="22"/>
+          <w:vertAlign w:val="superscript"/>
+        </w:rPr>
+        <w:t>7</w:t>
+      </w:r>
+      <w:r>
+        <w:rPr>
+          <w:rFonts w:ascii="Helvetica" w:eastAsia="Times New Roman" w:hAnsi="Helvetica" w:cs="Gill Sans"/>
+          <w:b/>
+          <w:bCs/>
+          <w:sz w:val="22"/>
+          <w:szCs w:val="22"/>
+        </w:rPr>
+        <w:t xml:space="preserve"> when the simulation stopped</w:t>
+      </w:r>
+      <w:r>
+        <w:rPr>
+          <w:rFonts w:ascii="Helvetica" w:eastAsia="Times New Roman" w:hAnsi="Helvetica" w:cs="Gill Sans"/>
+          <w:b/>
+          <w:bCs/>
+          <w:sz w:val="22"/>
+          <w:szCs w:val="22"/>
+        </w:rPr>
+        <w:t>, and</w:t>
+      </w:r>
+      <w:r>
+        <w:rPr>
+          <w:rFonts w:ascii="Helvetica" w:eastAsia="Times New Roman" w:hAnsi="Helvetica" w:cs="Gill Sans"/>
+          <w:b/>
+          <w:bCs/>
+          <w:sz w:val="22"/>
+          <w:szCs w:val="22"/>
+        </w:rPr>
+        <w:t xml:space="preserve"> (b) the last invader (P=0.0001 allele) is plotted in red (</w:t>
+      </w:r>
+      <w:r>
+        <w:rPr>
+          <w:rFonts w:ascii="Helvetica" w:eastAsia="Times New Roman" w:hAnsi="Helvetica" w:cs="Gill Sans"/>
+          <w:b/>
+          <w:bCs/>
+          <w:sz w:val="22"/>
+          <w:szCs w:val="22"/>
+        </w:rPr>
+        <w:t xml:space="preserve">it </w:t>
+      </w:r>
+      <w:r>
+        <w:rPr>
+          <w:rFonts w:ascii="Helvetica" w:eastAsia="Times New Roman" w:hAnsi="Helvetica" w:cs="Gill Sans"/>
+          <w:b/>
+          <w:bCs/>
+          <w:sz w:val="22"/>
+          <w:szCs w:val="22"/>
+        </w:rPr>
+        <w:t xml:space="preserve">stays very close to 0 so </w:t>
+      </w:r>
+      <w:r>
+        <w:rPr>
+          <w:rFonts w:ascii="Helvetica" w:eastAsia="Times New Roman" w:hAnsi="Helvetica" w:cs="Gill Sans"/>
+          <w:b/>
+          <w:bCs/>
+          <w:sz w:val="22"/>
+          <w:szCs w:val="22"/>
+        </w:rPr>
+        <w:t>it is hard to see</w:t>
+      </w:r>
+      <w:r>
+        <w:rPr>
+          <w:rFonts w:ascii="Helvetica" w:eastAsia="Times New Roman" w:hAnsi="Helvetica" w:cs="Gill Sans"/>
+          <w:b/>
+          <w:bCs/>
+          <w:sz w:val="22"/>
+          <w:szCs w:val="22"/>
+        </w:rPr>
+        <w:t xml:space="preserve">) and </w:t>
+      </w:r>
+      <w:r>
+        <w:rPr>
+          <w:rFonts w:ascii="Helvetica" w:eastAsia="Times New Roman" w:hAnsi="Helvetica" w:cs="Gill Sans"/>
+          <w:b/>
+          <w:bCs/>
+          <w:sz w:val="22"/>
+          <w:szCs w:val="22"/>
+        </w:rPr>
+        <w:t>described</w:t>
+      </w:r>
+      <w:r>
+        <w:rPr>
+          <w:rFonts w:ascii="Helvetica" w:eastAsia="Times New Roman" w:hAnsi="Helvetica" w:cs="Gill Sans"/>
+          <w:b/>
+          <w:bCs/>
+          <w:sz w:val="22"/>
+          <w:szCs w:val="22"/>
+        </w:rPr>
+        <w:t xml:space="preserve"> in the figure legend. We also changed Fig 4 accordingly.</w:t>
       </w:r>
     </w:p>
     <w:p>
@@ -1975,17 +2484,77 @@
           <w:sz w:val="22"/>
           <w:szCs w:val="22"/>
         </w:rPr>
-        <w:t>We indeed used a reflecting boundary such that when the invader frequency dropped below 0.0001</w:t>
-      </w:r>
-      <w:r>
-        <w:rPr>
-          <w:rFonts w:ascii="Helvetica" w:eastAsia="Times New Roman" w:hAnsi="Helvetica" w:cs="Gill Sans"/>
-          <w:b/>
-          <w:bCs/>
-          <w:sz w:val="22"/>
-          <w:szCs w:val="22"/>
-        </w:rPr>
-        <w:t xml:space="preserve"> is </w:t>
+        <w:t>I</w:t>
+      </w:r>
+      <w:r>
+        <w:rPr>
+          <w:rFonts w:ascii="Helvetica" w:eastAsia="Times New Roman" w:hAnsi="Helvetica" w:cs="Gill Sans"/>
+          <w:b/>
+          <w:bCs/>
+          <w:sz w:val="22"/>
+          <w:szCs w:val="22"/>
+        </w:rPr>
+        <w:t>ndeed,</w:t>
+      </w:r>
+      <w:r>
+        <w:rPr>
+          <w:rFonts w:ascii="Helvetica" w:eastAsia="Times New Roman" w:hAnsi="Helvetica" w:cs="Gill Sans"/>
+          <w:b/>
+          <w:bCs/>
+          <w:sz w:val="22"/>
+          <w:szCs w:val="22"/>
+        </w:rPr>
+        <w:t xml:space="preserve"> </w:t>
+      </w:r>
+      <w:r>
+        <w:rPr>
+          <w:rFonts w:ascii="Helvetica" w:eastAsia="Times New Roman" w:hAnsi="Helvetica" w:cs="Gill Sans"/>
+          <w:b/>
+          <w:bCs/>
+          <w:sz w:val="22"/>
+          <w:szCs w:val="22"/>
+        </w:rPr>
+        <w:t xml:space="preserve">we </w:t>
+      </w:r>
+      <w:r>
+        <w:rPr>
+          <w:rFonts w:ascii="Helvetica" w:eastAsia="Times New Roman" w:hAnsi="Helvetica" w:cs="Gill Sans"/>
+          <w:b/>
+          <w:bCs/>
+          <w:sz w:val="22"/>
+          <w:szCs w:val="22"/>
+        </w:rPr>
+        <w:t>used a reflecting boundary such that when the invader frequency dropped below 0.0001</w:t>
+      </w:r>
+      <w:r>
+        <w:rPr>
+          <w:rFonts w:ascii="Helvetica" w:eastAsia="Times New Roman" w:hAnsi="Helvetica" w:cs="Gill Sans"/>
+          <w:b/>
+          <w:bCs/>
+          <w:sz w:val="22"/>
+          <w:szCs w:val="22"/>
+        </w:rPr>
+        <w:t xml:space="preserve"> </w:t>
+      </w:r>
+      <w:r>
+        <w:rPr>
+          <w:rFonts w:ascii="Helvetica" w:eastAsia="Times New Roman" w:hAnsi="Helvetica" w:cs="Gill Sans"/>
+          <w:b/>
+          <w:bCs/>
+          <w:sz w:val="22"/>
+          <w:szCs w:val="22"/>
+        </w:rPr>
+        <w:t xml:space="preserve">it </w:t>
+      </w:r>
+      <w:r>
+        <w:rPr>
+          <w:rFonts w:ascii="Helvetica" w:eastAsia="Times New Roman" w:hAnsi="Helvetica" w:cs="Gill Sans"/>
+          <w:b/>
+          <w:bCs/>
+          <w:sz w:val="22"/>
+          <w:szCs w:val="22"/>
+        </w:rPr>
+        <w:t xml:space="preserve">is </w:t>
       </w:r>
       <w:r>
         <w:rPr>
@@ -2005,7 +2574,47 @@
           <w:sz w:val="22"/>
           <w:szCs w:val="22"/>
         </w:rPr>
-        <w:t xml:space="preserve">The following was added to the caption of Fig 4 and 5: </w:t>
+        <w:t>The following was added to the caption</w:t>
+      </w:r>
+      <w:r>
+        <w:rPr>
+          <w:rFonts w:ascii="Helvetica" w:eastAsia="Times New Roman" w:hAnsi="Helvetica" w:cs="Gill Sans"/>
+          <w:b/>
+          <w:bCs/>
+          <w:sz w:val="22"/>
+          <w:szCs w:val="22"/>
+        </w:rPr>
+        <w:t>s</w:t>
+      </w:r>
+      <w:r>
+        <w:rPr>
+          <w:rFonts w:ascii="Helvetica" w:eastAsia="Times New Roman" w:hAnsi="Helvetica" w:cs="Gill Sans"/>
+          <w:b/>
+          <w:bCs/>
+          <w:sz w:val="22"/>
+          <w:szCs w:val="22"/>
+        </w:rPr>
+        <w:t xml:space="preserve"> of Fig</w:t>
+      </w:r>
+      <w:r>
+        <w:rPr>
+          <w:rFonts w:ascii="Helvetica" w:eastAsia="Times New Roman" w:hAnsi="Helvetica" w:cs="Gill Sans"/>
+          <w:b/>
+          <w:bCs/>
+          <w:sz w:val="22"/>
+          <w:szCs w:val="22"/>
+        </w:rPr>
+        <w:t>ures</w:t>
+      </w:r>
+      <w:r>
+        <w:rPr>
+          <w:rFonts w:ascii="Helvetica" w:eastAsia="Times New Roman" w:hAnsi="Helvetica" w:cs="Gill Sans"/>
+          <w:b/>
+          <w:bCs/>
+          <w:sz w:val="22"/>
+          <w:szCs w:val="22"/>
+        </w:rPr>
+        <w:t xml:space="preserve"> 4 and 5: </w:t>
       </w:r>
       <w:r>
         <w:rPr>
@@ -2096,7 +2705,57 @@
           <w:sz w:val="22"/>
           <w:szCs w:val="22"/>
         </w:rPr>
-        <w:t>Indeed, rho decreases with increasing mean fitness. We fixed the mistakes in the text just before Section 4 and in the legend of Fig 4 (see also similar question by Rev #1).</w:t>
+        <w:t xml:space="preserve">Indeed, </w:t>
+      </w:r>
+      <w:r>
+        <w:rPr>
+          <w:rFonts w:ascii="Helvetica" w:eastAsia="Helvetica" w:hAnsi="Helvetica" w:cs="Helvetica"/>
+          <w:b/>
+          <w:bCs/>
+          <w:sz w:val="22"/>
+          <w:szCs w:val="22"/>
+        </w:rPr>
+        <w:t>ρ</w:t>
+      </w:r>
+      <w:r>
+        <w:rPr>
+          <w:rFonts w:ascii="Helvetica" w:eastAsia="Times New Roman" w:hAnsi="Helvetica" w:cs="Gill Sans"/>
+          <w:b/>
+          <w:bCs/>
+          <w:sz w:val="22"/>
+          <w:szCs w:val="22"/>
+        </w:rPr>
+        <w:t xml:space="preserve"> </w:t>
+      </w:r>
+      <w:r>
+        <w:rPr>
+          <w:rFonts w:ascii="Helvetica" w:eastAsia="Times New Roman" w:hAnsi="Helvetica" w:cs="Gill Sans"/>
+          <w:b/>
+          <w:bCs/>
+          <w:sz w:val="22"/>
+          <w:szCs w:val="22"/>
+        </w:rPr>
+        <w:t xml:space="preserve">decreases with increasing mean fitness. We fixed the mistakes in the text </w:t>
+      </w:r>
+      <w:r>
+        <w:rPr>
+          <w:rFonts w:ascii="Helvetica" w:eastAsia="Times New Roman" w:hAnsi="Helvetica" w:cs="Gill Sans"/>
+          <w:b/>
+          <w:bCs/>
+          <w:sz w:val="22"/>
+          <w:szCs w:val="22"/>
+        </w:rPr>
+        <w:t>(L739, L744) and in the legend of Fig 4</w:t>
+      </w:r>
+      <w:r>
+        <w:rPr>
+          <w:rFonts w:ascii="Helvetica" w:eastAsia="Times New Roman" w:hAnsi="Helvetica" w:cs="Gill Sans"/>
+          <w:b/>
+          <w:bCs/>
+          <w:sz w:val="22"/>
+          <w:szCs w:val="22"/>
+        </w:rPr>
+        <w:t>.</w:t>
       </w:r>
     </w:p>
     <w:p>
@@ -2157,17 +2816,129 @@
           <w:sz w:val="22"/>
           <w:szCs w:val="22"/>
         </w:rPr>
-        <w:t xml:space="preserve">We have replaced Fig S10 with a clearer and more elaborate exploration of the invasion dynamics. The new figure presents that sensitivity of the leading eigenvalue of the external stability matrix lambda_1 to changes in the invader rate P for different values of the resident rate rho. The figure demonstrates that for A1Bl, where 1 </w:t>
-      </w:r>
-      <w:r>
-        <w:rPr>
-          <w:rFonts w:ascii="Helvetica" w:eastAsia="Times New Roman" w:hAnsi="Helvetica" w:cs="Gill Sans"/>
-          <w:b/>
-          <w:bCs/>
-          <w:sz w:val="22"/>
-          <w:szCs w:val="22"/>
-        </w:rPr>
-        <w:t>≤l</w:t>
+        <w:t xml:space="preserve">We have replaced Fig S10 with a clearer and more elaborate exploration of the invasion dynamics. The new figure </w:t>
+      </w:r>
+      <w:r>
+        <w:rPr>
+          <w:rFonts w:ascii="Helvetica" w:eastAsia="Times New Roman" w:hAnsi="Helvetica" w:cs="Gill Sans"/>
+          <w:b/>
+          <w:bCs/>
+          <w:sz w:val="22"/>
+          <w:szCs w:val="22"/>
+        </w:rPr>
+        <w:t>show</w:t>
+      </w:r>
+      <w:r>
+        <w:rPr>
+          <w:rFonts w:ascii="Helvetica" w:eastAsia="Times New Roman" w:hAnsi="Helvetica" w:cs="Gill Sans"/>
+          <w:b/>
+          <w:bCs/>
+          <w:sz w:val="22"/>
+          <w:szCs w:val="22"/>
+        </w:rPr>
+        <w:t>s</w:t>
+      </w:r>
+      <w:r>
+        <w:rPr>
+          <w:rFonts w:ascii="Helvetica" w:eastAsia="Times New Roman" w:hAnsi="Helvetica" w:cs="Gill Sans"/>
+          <w:b/>
+          <w:bCs/>
+          <w:sz w:val="22"/>
+          <w:szCs w:val="22"/>
+        </w:rPr>
+        <w:t xml:space="preserve"> the</w:t>
+      </w:r>
+      <w:r>
+        <w:rPr>
+          <w:rFonts w:ascii="Helvetica" w:eastAsia="Times New Roman" w:hAnsi="Helvetica" w:cs="Gill Sans"/>
+          <w:b/>
+          <w:bCs/>
+          <w:sz w:val="22"/>
+          <w:szCs w:val="22"/>
+        </w:rPr>
+        <w:t xml:space="preserve"> sensitivity of the leading eigenvalue of the external stability matrix</w:t>
+      </w:r>
+      <w:r>
+        <w:rPr>
+          <w:rFonts w:ascii="Helvetica" w:eastAsia="Times New Roman" w:hAnsi="Helvetica" w:cs="Gill Sans"/>
+          <w:b/>
+          <w:bCs/>
+          <w:sz w:val="22"/>
+          <w:szCs w:val="22"/>
+        </w:rPr>
+        <w:t>,</w:t>
+      </w:r>
+      <w:r>
+        <w:rPr>
+          <w:rFonts w:ascii="Helvetica" w:eastAsia="Times New Roman" w:hAnsi="Helvetica" w:cs="Gill Sans"/>
+          <w:b/>
+          <w:bCs/>
+          <w:sz w:val="22"/>
+          <w:szCs w:val="22"/>
+        </w:rPr>
+        <w:t xml:space="preserve"> </w:t>
+      </w:r>
+      <w:r>
+        <w:rPr>
+          <w:rFonts w:ascii="Helvetica" w:eastAsia="Times New Roman" w:hAnsi="Helvetica" w:cs="Gill Sans"/>
+          <w:b/>
+          <w:bCs/>
+          <w:sz w:val="22"/>
+          <w:szCs w:val="22"/>
+          <w:lang w:val="el-GR"/>
+        </w:rPr>
+        <w:t>λ</w:t>
+      </w:r>
+      <w:r>
+        <w:rPr>
+          <w:rFonts w:ascii="Helvetica" w:eastAsia="Times New Roman" w:hAnsi="Helvetica" w:cs="Gill Sans"/>
+          <w:b/>
+          <w:bCs/>
+          <w:sz w:val="22"/>
+          <w:szCs w:val="22"/>
+          <w:vertAlign w:val="subscript"/>
+        </w:rPr>
+        <w:t>1</w:t>
+      </w:r>
+      <w:r>
+        <w:rPr>
+          <w:rFonts w:ascii="Helvetica" w:eastAsia="Times New Roman" w:hAnsi="Helvetica" w:cs="Gill Sans"/>
+          <w:b/>
+          <w:bCs/>
+          <w:sz w:val="22"/>
+          <w:szCs w:val="22"/>
+        </w:rPr>
+        <w:t>,</w:t>
+      </w:r>
+      <w:r>
+        <w:rPr>
+          <w:rFonts w:ascii="Helvetica" w:eastAsia="Times New Roman" w:hAnsi="Helvetica" w:cs="Gill Sans"/>
+          <w:b/>
+          <w:bCs/>
+          <w:sz w:val="22"/>
+          <w:szCs w:val="22"/>
+        </w:rPr>
+        <w:t xml:space="preserve"> to changes in the invader rate P for different values of the resident rate </w:t>
+      </w:r>
+      <w:r>
+        <w:rPr>
+          <w:rFonts w:ascii="Helvetica" w:eastAsia="Helvetica" w:hAnsi="Helvetica" w:cs="Helvetica"/>
+          <w:b/>
+          <w:bCs/>
+          <w:sz w:val="22"/>
+          <w:szCs w:val="22"/>
+        </w:rPr>
+        <w:t>ρ</w:t>
+      </w:r>
+      <w:r>
+        <w:rPr>
+          <w:rFonts w:ascii="Helvetica" w:eastAsia="Times New Roman" w:hAnsi="Helvetica" w:cs="Gill Sans"/>
+          <w:b/>
+          <w:bCs/>
+          <w:sz w:val="22"/>
+          <w:szCs w:val="22"/>
+        </w:rPr>
+        <w:t xml:space="preserve">. The figure demonstrates that for A1Bl, where 1 </w:t>
       </w:r>
       <w:r>
         <w:rPr>
@@ -2187,28 +2958,188 @@
           <w:sz w:val="22"/>
           <w:szCs w:val="22"/>
         </w:rPr>
-        <w:t>5, the only rate that is both stable and protected phenotype polymorphism is 0. We corrected the mistake in Table 1 whi</w:t>
-      </w:r>
-      <w:r>
-        <w:rPr>
-          <w:rFonts w:ascii="Helvetica" w:eastAsia="Times New Roman" w:hAnsi="Helvetica" w:cs="Gill Sans"/>
-          <w:b/>
-          <w:bCs/>
-          <w:sz w:val="22"/>
-          <w:szCs w:val="22"/>
-        </w:rPr>
-        <w:t>ch listed the stable rate rho* at 0.821, and it is now in agreement with the value for rho-hat.</w:t>
-      </w:r>
-      <w:r>
-        <w:rPr>
-          <w:rFonts w:ascii="Helvetica" w:eastAsia="Times New Roman" w:hAnsi="Helvetica" w:cs="Gill Sans"/>
-          <w:b/>
-          <w:bCs/>
-          <w:sz w:val="22"/>
-          <w:szCs w:val="22"/>
-        </w:rPr>
         <w:t xml:space="preserve"> </w:t>
       </w:r>
+      <w:r>
+        <w:rPr>
+          <w:rFonts w:ascii="Helvetica" w:eastAsia="Times New Roman" w:hAnsi="Helvetica" w:cs="Gill Sans"/>
+          <w:b/>
+          <w:bCs/>
+          <w:sz w:val="22"/>
+          <w:szCs w:val="22"/>
+        </w:rPr>
+        <w:t>l</w:t>
+      </w:r>
+      <w:r>
+        <w:rPr>
+          <w:rFonts w:ascii="Helvetica" w:eastAsia="Times New Roman" w:hAnsi="Helvetica" w:cs="Gill Sans"/>
+          <w:b/>
+          <w:bCs/>
+          <w:sz w:val="22"/>
+          <w:szCs w:val="22"/>
+        </w:rPr>
+        <w:t xml:space="preserve"> </w:t>
+      </w:r>
+      <w:r>
+        <w:rPr>
+          <w:rFonts w:ascii="Helvetica" w:eastAsia="Times New Roman" w:hAnsi="Helvetica" w:cs="Gill Sans"/>
+          <w:b/>
+          <w:bCs/>
+          <w:sz w:val="22"/>
+          <w:szCs w:val="22"/>
+        </w:rPr>
+        <w:t xml:space="preserve">≤5, the only rate that is both stable and </w:t>
+      </w:r>
+      <w:r>
+        <w:rPr>
+          <w:rFonts w:ascii="Helvetica" w:eastAsia="Times New Roman" w:hAnsi="Helvetica" w:cs="Gill Sans"/>
+          <w:b/>
+          <w:bCs/>
+          <w:sz w:val="22"/>
+          <w:szCs w:val="22"/>
+        </w:rPr>
+        <w:t xml:space="preserve">allows </w:t>
+      </w:r>
+      <w:r>
+        <w:rPr>
+          <w:rFonts w:ascii="Helvetica" w:eastAsia="Times New Roman" w:hAnsi="Helvetica" w:cs="Gill Sans"/>
+          <w:b/>
+          <w:bCs/>
+          <w:sz w:val="22"/>
+          <w:szCs w:val="22"/>
+        </w:rPr>
+        <w:t xml:space="preserve">protected phenotype polymorphism is </w:t>
+      </w:r>
+      <w:r>
+        <w:rPr>
+          <w:rFonts w:ascii="Helvetica" w:eastAsia="Helvetica" w:hAnsi="Helvetica" w:cs="Helvetica"/>
+          <w:b/>
+          <w:bCs/>
+          <w:sz w:val="22"/>
+          <w:szCs w:val="22"/>
+        </w:rPr>
+        <w:t>ρ</w:t>
+      </w:r>
+      <w:r>
+        <w:rPr>
+          <w:rFonts w:ascii="Helvetica" w:eastAsia="Times New Roman" w:hAnsi="Helvetica" w:cs="Gill Sans"/>
+          <w:b/>
+          <w:bCs/>
+          <w:sz w:val="22"/>
+          <w:szCs w:val="22"/>
+        </w:rPr>
+        <w:t>=</w:t>
+      </w:r>
+      <w:r>
+        <w:rPr>
+          <w:rFonts w:ascii="Helvetica" w:eastAsia="Times New Roman" w:hAnsi="Helvetica" w:cs="Gill Sans"/>
+          <w:b/>
+          <w:bCs/>
+          <w:sz w:val="22"/>
+          <w:szCs w:val="22"/>
+        </w:rPr>
+        <w:t xml:space="preserve">0. We corrected the mistake in Table 1 </w:t>
+      </w:r>
+      <w:r>
+        <w:rPr>
+          <w:rFonts w:ascii="Helvetica" w:eastAsia="Times New Roman" w:hAnsi="Helvetica" w:cs="Gill Sans"/>
+          <w:b/>
+          <w:bCs/>
+          <w:sz w:val="22"/>
+          <w:szCs w:val="22"/>
+        </w:rPr>
+        <w:t>and in the text (</w:t>
+      </w:r>
+      <w:r>
+        <w:rPr>
+          <w:rFonts w:ascii="Helvetica" w:eastAsia="Times New Roman" w:hAnsi="Helvetica" w:cs="Gill Sans"/>
+          <w:b/>
+          <w:bCs/>
+          <w:sz w:val="22"/>
+          <w:szCs w:val="22"/>
+        </w:rPr>
+        <w:t>L683</w:t>
+      </w:r>
+      <w:r>
+        <w:rPr>
+          <w:rFonts w:ascii="Helvetica" w:eastAsia="Times New Roman" w:hAnsi="Helvetica" w:cs="Gill Sans"/>
+          <w:b/>
+          <w:bCs/>
+          <w:sz w:val="22"/>
+          <w:szCs w:val="22"/>
+        </w:rPr>
+        <w:t>, L767</w:t>
+      </w:r>
+      <w:r>
+        <w:rPr>
+          <w:rFonts w:ascii="Helvetica" w:eastAsia="Times New Roman" w:hAnsi="Helvetica" w:cs="Gill Sans"/>
+          <w:b/>
+          <w:bCs/>
+          <w:sz w:val="22"/>
+          <w:szCs w:val="22"/>
+        </w:rPr>
+        <w:t xml:space="preserve">) </w:t>
+      </w:r>
+      <w:r>
+        <w:rPr>
+          <w:rFonts w:ascii="Helvetica" w:eastAsia="Times New Roman" w:hAnsi="Helvetica" w:cs="Gill Sans"/>
+          <w:b/>
+          <w:bCs/>
+          <w:sz w:val="22"/>
+          <w:szCs w:val="22"/>
+        </w:rPr>
+        <w:t>whi</w:t>
+      </w:r>
+      <w:r>
+        <w:rPr>
+          <w:rFonts w:ascii="Helvetica" w:eastAsia="Times New Roman" w:hAnsi="Helvetica" w:cs="Gill Sans"/>
+          <w:b/>
+          <w:bCs/>
+          <w:sz w:val="22"/>
+          <w:szCs w:val="22"/>
+        </w:rPr>
+        <w:t xml:space="preserve">ch listed the stable rate </w:t>
+      </w:r>
+      <w:r>
+        <w:rPr>
+          <w:rFonts w:ascii="Helvetica" w:eastAsia="Helvetica" w:hAnsi="Helvetica" w:cs="Helvetica"/>
+          <w:b/>
+          <w:bCs/>
+          <w:sz w:val="22"/>
+          <w:szCs w:val="22"/>
+        </w:rPr>
+        <w:t>ρ</w:t>
+      </w:r>
+      <w:r>
+        <w:rPr>
+          <w:rFonts w:ascii="Helvetica" w:eastAsia="Times New Roman" w:hAnsi="Helvetica" w:cs="Gill Sans"/>
+          <w:b/>
+          <w:bCs/>
+          <w:sz w:val="22"/>
+          <w:szCs w:val="22"/>
+        </w:rPr>
+        <w:t xml:space="preserve">* at 0.821, and it is now in agreement with the value for </w:t>
+      </w:r>
+      <w:r>
+        <w:rPr>
+          <w:rFonts w:ascii="Helvetica" w:eastAsia="Helvetica" w:hAnsi="Helvetica" w:cs="Helvetica"/>
+          <w:b/>
+          <w:bCs/>
+          <w:sz w:val="22"/>
+          <w:szCs w:val="22"/>
+        </w:rPr>
+        <w:t>ρ</w:t>
+      </w:r>
+      <w:r>
+        <w:rPr>
+          <w:rFonts w:ascii="Helvetica" w:eastAsia="Times New Roman" w:hAnsi="Helvetica" w:cs="Gill Sans"/>
+          <w:b/>
+          <w:bCs/>
+          <w:sz w:val="22"/>
+          <w:szCs w:val="22"/>
+        </w:rPr>
+        <w:t>-hat.</w:t>
+      </w:r>
     </w:p>
     <w:p>
       <w:pPr>
@@ -2265,17 +3196,37 @@
           <w:sz w:val="22"/>
           <w:szCs w:val="22"/>
         </w:rPr>
-        <w:t xml:space="preserve">We added a paragraph that provides an intuitive explanation for the </w:t>
-      </w:r>
-      <w:r>
-        <w:rPr>
-          <w:rFonts w:ascii="Helvetica" w:eastAsia="Times New Roman" w:hAnsi="Helvetica" w:cs="Gill Sans"/>
-          <w:b/>
-          <w:bCs/>
-          <w:sz w:val="22"/>
-          <w:szCs w:val="22"/>
-        </w:rPr>
-        <w:t xml:space="preserve">change in rho* when k=l&gt;2, see paragraph starting with: </w:t>
+        <w:t>We added a paragraph</w:t>
+      </w:r>
+      <w:r>
+        <w:rPr>
+          <w:rFonts w:ascii="Helvetica" w:eastAsia="Times New Roman" w:hAnsi="Helvetica" w:cs="Gill Sans"/>
+          <w:b/>
+          <w:bCs/>
+          <w:sz w:val="22"/>
+          <w:szCs w:val="22"/>
+        </w:rPr>
+        <w:t xml:space="preserve"> (L1124-1135)</w:t>
+      </w:r>
+      <w:r>
+        <w:rPr>
+          <w:rFonts w:ascii="Helvetica" w:eastAsia="Times New Roman" w:hAnsi="Helvetica" w:cs="Gill Sans"/>
+          <w:b/>
+          <w:bCs/>
+          <w:sz w:val="22"/>
+          <w:szCs w:val="22"/>
+        </w:rPr>
+        <w:t xml:space="preserve"> that provides an intuitive explanation for the </w:t>
+      </w:r>
+      <w:r>
+        <w:rPr>
+          <w:rFonts w:ascii="Helvetica" w:eastAsia="Times New Roman" w:hAnsi="Helvetica" w:cs="Gill Sans"/>
+          <w:b/>
+          <w:bCs/>
+          <w:sz w:val="22"/>
+          <w:szCs w:val="22"/>
+        </w:rPr>
+        <w:t xml:space="preserve">change in </w:t>
       </w:r>
       <w:r>
         <w:rPr>
@@ -2285,7 +3236,288 @@
           <w:sz w:val="22"/>
           <w:szCs w:val="22"/>
         </w:rPr>
-        <w:t>“To explain the marked difference in the value of the stable vertical transmission rate…”</w:t>
+        <w:t>ρ</w:t>
+      </w:r>
+      <w:r>
+        <w:rPr>
+          <w:rFonts w:ascii="Helvetica" w:eastAsia="Times New Roman" w:hAnsi="Helvetica" w:cs="Gill Sans"/>
+          <w:b/>
+          <w:bCs/>
+          <w:sz w:val="22"/>
+          <w:szCs w:val="22"/>
+        </w:rPr>
+        <w:t>* when k</w:t>
+      </w:r>
+      <w:r>
+        <w:rPr>
+          <w:rFonts w:ascii="Helvetica" w:eastAsia="Times New Roman" w:hAnsi="Helvetica" w:cs="Gill Sans"/>
+          <w:b/>
+          <w:bCs/>
+          <w:sz w:val="22"/>
+          <w:szCs w:val="22"/>
+        </w:rPr>
+        <w:t xml:space="preserve"> </w:t>
+      </w:r>
+      <w:r>
+        <w:rPr>
+          <w:rFonts w:ascii="Helvetica" w:eastAsia="Times New Roman" w:hAnsi="Helvetica" w:cs="Gill Sans"/>
+          <w:b/>
+          <w:bCs/>
+          <w:sz w:val="22"/>
+          <w:szCs w:val="22"/>
+        </w:rPr>
+        <w:t>=</w:t>
+      </w:r>
+      <w:r>
+        <w:rPr>
+          <w:rFonts w:ascii="Helvetica" w:eastAsia="Times New Roman" w:hAnsi="Helvetica" w:cs="Gill Sans"/>
+          <w:b/>
+          <w:bCs/>
+          <w:sz w:val="22"/>
+          <w:szCs w:val="22"/>
+        </w:rPr>
+        <w:t xml:space="preserve"> </w:t>
+      </w:r>
+      <w:r>
+        <w:rPr>
+          <w:rFonts w:ascii="Helvetica" w:eastAsia="Times New Roman" w:hAnsi="Helvetica" w:cs="Gill Sans"/>
+          <w:b/>
+          <w:bCs/>
+          <w:sz w:val="22"/>
+          <w:szCs w:val="22"/>
+        </w:rPr>
+        <w:t>l</w:t>
+      </w:r>
+      <w:r>
+        <w:rPr>
+          <w:rFonts w:ascii="Helvetica" w:eastAsia="Times New Roman" w:hAnsi="Helvetica" w:cs="Gill Sans"/>
+          <w:b/>
+          <w:bCs/>
+          <w:sz w:val="22"/>
+          <w:szCs w:val="22"/>
+        </w:rPr>
+        <w:t xml:space="preserve"> </w:t>
+      </w:r>
+      <w:r>
+        <w:rPr>
+          <w:rFonts w:ascii="Helvetica" w:eastAsia="Times New Roman" w:hAnsi="Helvetica" w:cs="Gill Sans"/>
+          <w:b/>
+          <w:bCs/>
+          <w:sz w:val="22"/>
+          <w:szCs w:val="22"/>
+        </w:rPr>
+        <w:t>&gt;</w:t>
+      </w:r>
+      <w:r>
+        <w:rPr>
+          <w:rFonts w:ascii="Helvetica" w:eastAsia="Times New Roman" w:hAnsi="Helvetica" w:cs="Gill Sans"/>
+          <w:b/>
+          <w:bCs/>
+          <w:sz w:val="22"/>
+          <w:szCs w:val="22"/>
+        </w:rPr>
+        <w:t xml:space="preserve"> 2</w:t>
+      </w:r>
+      <w:r>
+        <w:rPr>
+          <w:rFonts w:ascii="Helvetica" w:eastAsia="Times New Roman" w:hAnsi="Helvetica" w:cs="Gill Sans"/>
+          <w:b/>
+          <w:bCs/>
+          <w:sz w:val="22"/>
+          <w:szCs w:val="22"/>
+        </w:rPr>
+        <w:t>: “</w:t>
+      </w:r>
+      <w:r>
+        <w:rPr>
+          <w:rFonts w:ascii="Helvetica" w:eastAsia="Times New Roman" w:hAnsi="Helvetica" w:cs="Gill Sans"/>
+          <w:b/>
+          <w:bCs/>
+          <w:sz w:val="22"/>
+          <w:szCs w:val="22"/>
+        </w:rPr>
+        <w:t>To explain the marked difference in the value of the stable vertical transmission rate consider the probability q th</w:t>
+      </w:r>
+      <w:r>
+        <w:rPr>
+          <w:rFonts w:ascii="Helvetica" w:eastAsia="Times New Roman" w:hAnsi="Helvetica" w:cs="Gill Sans"/>
+          <w:b/>
+          <w:bCs/>
+          <w:sz w:val="22"/>
+          <w:szCs w:val="22"/>
+        </w:rPr>
+        <w:t xml:space="preserve">at offspring receive phenotype A </w:t>
+      </w:r>
+      <w:r>
+        <w:rPr>
+          <w:rFonts w:ascii="Helvetica" w:eastAsia="Times New Roman" w:hAnsi="Helvetica" w:cs="Gill Sans"/>
+          <w:b/>
+          <w:bCs/>
+          <w:sz w:val="22"/>
+          <w:szCs w:val="22"/>
+        </w:rPr>
+        <w:t>when it is about to be the favored phenotype, and for simplicity, assume strong selection, such that parents are likely to be of the phenotype favored in the parental generation, a periodically changing environment AkBk, and a population at equilibrium.</w:t>
+      </w:r>
+    </w:p>
+    <w:p>
+      <w:pPr>
+        <w:rPr>
+          <w:rFonts w:ascii="Helvetica" w:eastAsia="Times New Roman" w:hAnsi="Helvetica" w:cs="Gill Sans"/>
+          <w:b/>
+          <w:bCs/>
+          <w:sz w:val="22"/>
+          <w:szCs w:val="22"/>
+        </w:rPr>
+      </w:pPr>
+      <w:r>
+        <w:rPr>
+          <w:rFonts w:ascii="Helvetica" w:eastAsia="Times New Roman" w:hAnsi="Helvetica" w:cs="Gill Sans"/>
+          <w:b/>
+          <w:bCs/>
+          <w:sz w:val="22"/>
+          <w:szCs w:val="22"/>
+        </w:rPr>
+        <w:t>With oblique transmission, q</w:t>
+      </w:r>
+      <w:r>
+        <w:rPr>
+          <w:rFonts w:ascii="Helvetica" w:eastAsia="Times New Roman" w:hAnsi="Helvetica" w:cs="Gill Sans"/>
+          <w:b/>
+          <w:bCs/>
+          <w:sz w:val="22"/>
+          <w:szCs w:val="22"/>
+        </w:rPr>
+        <w:t xml:space="preserve"> roughly equals the frequency of the favored phenotype in the parental generation.</w:t>
+      </w:r>
+      <w:r>
+        <w:rPr>
+          <w:rFonts w:ascii="Helvetica" w:eastAsia="Times New Roman" w:hAnsi="Helvetica" w:cs="Gill Sans"/>
+          <w:b/>
+          <w:bCs/>
+          <w:sz w:val="22"/>
+          <w:szCs w:val="22"/>
+        </w:rPr>
+        <w:t xml:space="preserve"> </w:t>
+      </w:r>
+      <w:r>
+        <w:rPr>
+          <w:rFonts w:ascii="Helvetica" w:eastAsia="Times New Roman" w:hAnsi="Helvetica" w:cs="Gill Sans"/>
+          <w:b/>
+          <w:bCs/>
+          <w:sz w:val="22"/>
+          <w:szCs w:val="22"/>
+        </w:rPr>
+        <w:t xml:space="preserve">With vertical transmission, </w:t>
+      </w:r>
+      <w:r>
+        <w:rPr>
+          <w:rFonts w:ascii="Helvetica" w:eastAsia="Times New Roman" w:hAnsi="Helvetica" w:cs="Gill Sans"/>
+          <w:b/>
+          <w:bCs/>
+          <w:sz w:val="22"/>
+          <w:szCs w:val="22"/>
+        </w:rPr>
+        <w:t>q=(</w:t>
+      </w:r>
+      <w:r>
+        <w:rPr>
+          <w:rFonts w:ascii="Helvetica" w:eastAsia="Times New Roman" w:hAnsi="Helvetica" w:cs="Gill Sans"/>
+          <w:b/>
+          <w:bCs/>
+          <w:sz w:val="22"/>
+          <w:szCs w:val="22"/>
+        </w:rPr>
+        <w:t>k-1</w:t>
+      </w:r>
+      <w:r>
+        <w:rPr>
+          <w:rFonts w:ascii="Helvetica" w:eastAsia="Times New Roman" w:hAnsi="Helvetica" w:cs="Gill Sans"/>
+          <w:b/>
+          <w:bCs/>
+          <w:sz w:val="22"/>
+          <w:szCs w:val="22"/>
+        </w:rPr>
+        <w:t>)/k</w:t>
+      </w:r>
+      <w:r>
+        <w:rPr>
+          <w:rFonts w:ascii="Helvetica" w:eastAsia="Times New Roman" w:hAnsi="Helvetica" w:cs="Gill Sans"/>
+          <w:b/>
+          <w:bCs/>
+          <w:sz w:val="22"/>
+          <w:szCs w:val="22"/>
+        </w:rPr>
+        <w:t xml:space="preserve"> = 0, </w:t>
+      </w:r>
+      <w:r>
+        <w:rPr>
+          <w:rFonts w:ascii="Helvetica" w:eastAsia="Times New Roman" w:hAnsi="Helvetica" w:cs="Gill Sans"/>
+          <w:b/>
+          <w:bCs/>
+          <w:sz w:val="22"/>
+          <w:szCs w:val="22"/>
+        </w:rPr>
+        <w:t xml:space="preserve">1/2, 2/3, 3/4, … </w:t>
+      </w:r>
+      <w:r>
+        <w:rPr>
+          <w:rFonts w:ascii="Helvetica" w:eastAsia="Times New Roman" w:hAnsi="Helvetica" w:cs="Gill Sans"/>
+          <w:b/>
+          <w:bCs/>
+          <w:sz w:val="22"/>
+          <w:szCs w:val="22"/>
+        </w:rPr>
+        <w:t xml:space="preserve">for k=1, 2, 3, 4, </w:t>
+      </w:r>
+      <w:r>
+        <w:rPr>
+          <w:rFonts w:ascii="Helvetica" w:eastAsia="Times New Roman" w:hAnsi="Helvetica" w:cs="Gill Sans"/>
+          <w:b/>
+          <w:bCs/>
+          <w:sz w:val="22"/>
+          <w:szCs w:val="22"/>
+        </w:rPr>
+        <w:t>…</w:t>
+      </w:r>
+      <w:r>
+        <w:rPr>
+          <w:rFonts w:ascii="Helvetica" w:eastAsia="Times New Roman" w:hAnsi="Helvetica" w:cs="Gill Sans"/>
+          <w:b/>
+          <w:bCs/>
+          <w:sz w:val="22"/>
+          <w:szCs w:val="22"/>
+        </w:rPr>
+        <w:t>.</w:t>
+      </w:r>
+      <w:r>
+        <w:rPr>
+          <w:rFonts w:ascii="Helvetica" w:eastAsia="Times New Roman" w:hAnsi="Helvetica" w:cs="Gill Sans"/>
+          <w:b/>
+          <w:bCs/>
+          <w:sz w:val="22"/>
+          <w:szCs w:val="22"/>
+        </w:rPr>
+        <w:t xml:space="preserve"> Therefore, for large </w:t>
+      </w:r>
+      <w:r>
+        <w:rPr>
+          <w:rFonts w:ascii="Helvetica" w:eastAsia="Times New Roman" w:hAnsi="Helvetica" w:cs="Gill Sans"/>
+          <w:b/>
+          <w:bCs/>
+          <w:sz w:val="22"/>
+          <w:szCs w:val="22"/>
+        </w:rPr>
+        <w:t>k, q is likely to increase with the vertical transmission rate.</w:t>
+      </w:r>
+      <w:r>
+        <w:rPr>
+          <w:rFonts w:ascii="Helvetica" w:eastAsia="Times New Roman" w:hAnsi="Helvetica" w:cs="Gill Sans"/>
+          <w:b/>
+          <w:bCs/>
+          <w:sz w:val="22"/>
+          <w:szCs w:val="22"/>
+        </w:rPr>
+        <w:t>”</w:t>
       </w:r>
     </w:p>
     <w:p>
@@ -2530,7 +3762,23 @@
           <w:sz w:val="22"/>
           <w:szCs w:val="22"/>
         </w:rPr>
-        <w:t>ide the axes instead of outside and the x-axes range is fixed to the range of the actual values, removing unused space.</w:t>
+        <w:t>ide the axes instead of outside and the x-ax</w:t>
+      </w:r>
+      <w:r>
+        <w:rPr>
+          <w:rFonts w:ascii="Helvetica" w:hAnsi="Helvetica" w:cs="Gill Sans"/>
+          <w:sz w:val="22"/>
+          <w:szCs w:val="22"/>
+        </w:rPr>
+        <w:t>i</w:t>
+      </w:r>
+      <w:r>
+        <w:rPr>
+          <w:rFonts w:ascii="Helvetica" w:hAnsi="Helvetica" w:cs="Gill Sans"/>
+          <w:sz w:val="22"/>
+          <w:szCs w:val="22"/>
+        </w:rPr>
+        <w:t>s range is fixed to the range of the actual values, removing unused space.</w:t>
       </w:r>
     </w:p>
     <w:p>
@@ -2552,7 +3800,23 @@
           <w:sz w:val="22"/>
           <w:szCs w:val="22"/>
         </w:rPr>
-        <w:t xml:space="preserve">Table 1 had a typo, rho* for w=0.9, k=l=30 </w:t>
+        <w:t xml:space="preserve">Table 1 had a typo, </w:t>
+      </w:r>
+      <w:r>
+        <w:rPr>
+          <w:rFonts w:ascii="Helvetica" w:eastAsia="Helvetica" w:hAnsi="Helvetica" w:cs="Helvetica"/>
+          <w:sz w:val="22"/>
+          <w:szCs w:val="22"/>
+        </w:rPr>
+        <w:t>ρ</w:t>
+      </w:r>
+      <w:r>
+        <w:rPr>
+          <w:rFonts w:ascii="Helvetica" w:hAnsi="Helvetica" w:cs="Gill Sans"/>
+          <w:sz w:val="22"/>
+          <w:szCs w:val="22"/>
+        </w:rPr>
+        <w:t xml:space="preserve">* for w=0.9, k=l=30 </w:t>
       </w:r>
       <w:r>
         <w:rPr>
@@ -2590,23 +3854,87 @@
           <w:sz w:val="22"/>
           <w:szCs w:val="22"/>
         </w:rPr>
-        <w:t>The stable rates rho* for w=0.1 k=3 k=10 and k=</w:t>
-      </w:r>
-      <w:r>
-        <w:rPr>
-          <w:rFonts w:ascii="Helvetica" w:hAnsi="Helvetica" w:cs="Gill Sans"/>
-          <w:sz w:val="22"/>
-          <w:szCs w:val="22"/>
-        </w:rPr>
-        <w:t>5 l=30 are any rho values that lead to fixation</w:t>
-      </w:r>
-      <w:r>
-        <w:rPr>
-          <w:rFonts w:ascii="Helvetica" w:hAnsi="Helvetica" w:cs="Gill Sans"/>
-          <w:sz w:val="22"/>
-          <w:szCs w:val="22"/>
-        </w:rPr>
-        <w:t xml:space="preserve"> (see Figure S10).</w:t>
+        <w:t xml:space="preserve">The stable rates </w:t>
+      </w:r>
+      <w:r>
+        <w:rPr>
+          <w:rFonts w:ascii="Helvetica" w:eastAsia="Helvetica" w:hAnsi="Helvetica" w:cs="Helvetica"/>
+          <w:sz w:val="22"/>
+          <w:szCs w:val="22"/>
+        </w:rPr>
+        <w:t>ρ</w:t>
+      </w:r>
+      <w:r>
+        <w:rPr>
+          <w:rFonts w:ascii="Helvetica" w:hAnsi="Helvetica" w:cs="Gill Sans"/>
+          <w:sz w:val="22"/>
+          <w:szCs w:val="22"/>
+        </w:rPr>
+        <w:t>* for w=0.1 k=3 k=10 and k=</w:t>
+      </w:r>
+      <w:r>
+        <w:rPr>
+          <w:rFonts w:ascii="Helvetica" w:hAnsi="Helvetica" w:cs="Gill Sans"/>
+          <w:sz w:val="22"/>
+          <w:szCs w:val="22"/>
+        </w:rPr>
+        <w:t xml:space="preserve">5 l=30 are any </w:t>
+      </w:r>
+      <w:r>
+        <w:rPr>
+          <w:rFonts w:ascii="Helvetica" w:eastAsia="Helvetica" w:hAnsi="Helvetica" w:cs="Helvetica"/>
+          <w:sz w:val="22"/>
+          <w:szCs w:val="22"/>
+        </w:rPr>
+        <w:t>ρ</w:t>
+      </w:r>
+      <w:r>
+        <w:rPr>
+          <w:rFonts w:ascii="Helvetica" w:hAnsi="Helvetica" w:cs="Gill Sans"/>
+          <w:sz w:val="22"/>
+          <w:szCs w:val="22"/>
+        </w:rPr>
+        <w:t xml:space="preserve"> </w:t>
+      </w:r>
+      <w:r>
+        <w:rPr>
+          <w:rFonts w:ascii="Helvetica" w:hAnsi="Helvetica" w:cs="Gill Sans"/>
+          <w:sz w:val="22"/>
+          <w:szCs w:val="22"/>
+        </w:rPr>
+        <w:t>values that lead to fixation</w:t>
+      </w:r>
+      <w:r>
+        <w:rPr>
+          <w:rFonts w:ascii="Helvetica" w:hAnsi="Helvetica" w:cs="Gill Sans"/>
+          <w:sz w:val="22"/>
+          <w:szCs w:val="22"/>
+        </w:rPr>
+        <w:t xml:space="preserve"> of phenotype B</w:t>
+      </w:r>
+      <w:r>
+        <w:rPr>
+          <w:rFonts w:ascii="Helvetica" w:hAnsi="Helvetica" w:cs="Gill Sans"/>
+          <w:sz w:val="22"/>
+          <w:szCs w:val="22"/>
+        </w:rPr>
+        <w:t xml:space="preserve"> (see Figure S10</w:t>
+      </w:r>
+      <w:r>
+        <w:rPr>
+          <w:rFonts w:ascii="Helvetica" w:hAnsi="Helvetica" w:cs="Gill Sans"/>
+          <w:sz w:val="22"/>
+          <w:szCs w:val="22"/>
+        </w:rPr>
+        <w:t xml:space="preserve"> and L685</w:t>
+      </w:r>
+      <w:r>
+        <w:rPr>
+          <w:rFonts w:ascii="Helvetica" w:hAnsi="Helvetica" w:cs="Gill Sans"/>
+          <w:sz w:val="22"/>
+          <w:szCs w:val="22"/>
+        </w:rPr>
+        <w:t>).</w:t>
       </w:r>
     </w:p>
     <w:p>
@@ -2628,7 +3956,15 @@
           <w:sz w:val="22"/>
           <w:szCs w:val="22"/>
         </w:rPr>
-        <w:t>Added a p</w:t>
+        <w:t>We a</w:t>
+      </w:r>
+      <w:r>
+        <w:rPr>
+          <w:rFonts w:ascii="Helvetica" w:hAnsi="Helvetica" w:cs="Gill Sans"/>
+          <w:sz w:val="22"/>
+          <w:szCs w:val="22"/>
+        </w:rPr>
+        <w:t>dded a p</w:t>
       </w:r>
       <w:r>
         <w:rPr>
@@ -2645,43 +3981,187 @@
           <w:szCs w:val="22"/>
         </w:rPr>
         <w:t xml:space="preserve">to the discussion </w:t>
+      </w:r>
+      <w:r>
+        <w:rPr>
+          <w:rFonts w:ascii="Helvetica" w:hAnsi="Helvetica" w:cs="Gill Sans"/>
+          <w:sz w:val="22"/>
+          <w:szCs w:val="22"/>
+        </w:rPr>
+        <w:t xml:space="preserve">(L1049) </w:t>
+      </w:r>
+      <w:r>
+        <w:rPr>
+          <w:rFonts w:ascii="Helvetica" w:hAnsi="Helvetica" w:cs="Gill Sans"/>
+          <w:sz w:val="22"/>
+          <w:szCs w:val="22"/>
+        </w:rPr>
+        <w:t>about the relation</w:t>
+      </w:r>
+      <w:r>
+        <w:rPr>
+          <w:rFonts w:ascii="Helvetica" w:hAnsi="Helvetica" w:cs="Gill Sans"/>
+          <w:sz w:val="22"/>
+          <w:szCs w:val="22"/>
+        </w:rPr>
+        <w:t>ship</w:t>
+      </w:r>
+      <w:r>
+        <w:rPr>
+          <w:rFonts w:ascii="Helvetica" w:hAnsi="Helvetica" w:cs="Gill Sans"/>
+          <w:sz w:val="22"/>
+          <w:szCs w:val="22"/>
+        </w:rPr>
+        <w:t xml:space="preserve"> of our model to the </w:t>
+      </w:r>
+      <w:r>
+        <w:rPr>
+          <w:rFonts w:ascii="Helvetica" w:hAnsi="Helvetica" w:cs="Gill Sans"/>
+          <w:i/>
+          <w:iCs/>
+          <w:sz w:val="22"/>
+          <w:szCs w:val="22"/>
+        </w:rPr>
+        <w:t>storage effect</w:t>
+      </w:r>
+      <w:r>
+        <w:rPr>
+          <w:rFonts w:ascii="Helvetica" w:hAnsi="Helvetica" w:cs="Gill Sans"/>
+          <w:sz w:val="22"/>
+          <w:szCs w:val="22"/>
+        </w:rPr>
+        <w:t xml:space="preserve"> </w:t>
+      </w:r>
+      <w:r>
+        <w:rPr>
+          <w:rFonts w:ascii="Helvetica" w:hAnsi="Helvetica" w:cs="Gill Sans"/>
+          <w:sz w:val="22"/>
+          <w:szCs w:val="22"/>
+        </w:rPr>
+        <w:t>mechanism from community ecology</w:t>
+      </w:r>
+      <w:r>
+        <w:rPr>
+          <w:rFonts w:ascii="Helvetica" w:hAnsi="Helvetica" w:cs="Gill Sans"/>
+          <w:sz w:val="22"/>
+          <w:szCs w:val="22"/>
+        </w:rPr>
+        <w:t>.</w:t>
+      </w:r>
+    </w:p>
+    <w:p>
+      <w:pPr>
+        <w:pStyle w:val="ListParagraph"/>
+        <w:numPr>
+          <w:ilvl w:val="0"/>
+          <w:numId w:val="2"/>
+        </w:numPr>
+        <w:rPr>
+          <w:rFonts w:ascii="Helvetica" w:hAnsi="Helvetica" w:cs="Gill Sans"/>
+          <w:sz w:val="22"/>
+          <w:szCs w:val="22"/>
+        </w:rPr>
+      </w:pPr>
+      <w:r>
+        <w:rPr>
+          <w:rFonts w:ascii="Helvetica" w:hAnsi="Helvetica" w:cs="Gill Sans"/>
+          <w:sz w:val="22"/>
+          <w:szCs w:val="22"/>
+        </w:rPr>
+        <w:t xml:space="preserve">To accommodate a page-limit of 10 pages, we removed the derivation of the external stability matrix </w:t>
+      </w:r>
+      <w:r>
+        <w:rPr>
+          <w:rFonts w:ascii="Helvetica" w:hAnsi="Helvetica" w:cs="Gill Sans"/>
+          <w:b/>
+          <w:bCs/>
+          <w:sz w:val="22"/>
+          <w:szCs w:val="22"/>
+        </w:rPr>
+        <w:t>L</w:t>
+      </w:r>
+      <w:r>
+        <w:rPr>
+          <w:rFonts w:ascii="Helvetica" w:hAnsi="Helvetica" w:cs="Gill Sans"/>
+          <w:sz w:val="22"/>
+          <w:szCs w:val="22"/>
+        </w:rPr>
+        <w:t xml:space="preserve"> to </w:t>
+      </w:r>
+      <w:r>
+        <w:rPr>
+          <w:rFonts w:ascii="Helvetica" w:hAnsi="Helvetica" w:cs="Gill Sans"/>
+          <w:sz w:val="22"/>
+          <w:szCs w:val="22"/>
+        </w:rPr>
+        <w:t xml:space="preserve">SI Appendix D </w:t>
+      </w:r>
+      <w:r>
+        <w:rPr>
+          <w:rFonts w:ascii="Helvetica" w:hAnsi="Helvetica" w:cs="Gill Sans"/>
+          <w:sz w:val="22"/>
+          <w:szCs w:val="22"/>
+        </w:rPr>
+        <w:t xml:space="preserve">and </w:t>
+      </w:r>
+      <w:r>
+        <w:rPr>
+          <w:rFonts w:ascii="Helvetica" w:hAnsi="Helvetica" w:cs="Gill Sans"/>
+          <w:sz w:val="22"/>
+          <w:szCs w:val="22"/>
+        </w:rPr>
+        <w:t xml:space="preserve">the derivation </w:t>
+      </w:r>
+      <w:r>
+        <w:rPr>
+          <w:rFonts w:ascii="Helvetica" w:hAnsi="Helvetica" w:cs="Gill Sans"/>
+          <w:sz w:val="22"/>
+          <w:szCs w:val="22"/>
+        </w:rPr>
+        <w:t>of the diffusion equation coefficients</w:t>
+      </w:r>
+      <w:r>
+        <w:rPr>
+          <w:rFonts w:ascii="Helvetica" w:hAnsi="Helvetica" w:cs="Gill Sans"/>
+          <w:sz w:val="22"/>
+          <w:szCs w:val="22"/>
+        </w:rPr>
+        <w:t xml:space="preserve"> to </w:t>
+      </w:r>
+      <w:r>
+        <w:rPr>
+          <w:rFonts w:ascii="Helvetica" w:hAnsi="Helvetica" w:cs="Gill Sans"/>
+          <w:sz w:val="22"/>
+          <w:szCs w:val="22"/>
+        </w:rPr>
+        <w:t>SI Appendix H</w:t>
+      </w:r>
+      <w:r>
+        <w:rPr>
+          <w:rFonts w:ascii="Helvetica" w:hAnsi="Helvetica" w:cs="Gill Sans"/>
+          <w:sz w:val="22"/>
+          <w:szCs w:val="22"/>
+        </w:rPr>
+        <w:t>.</w:t>
+      </w:r>
+      <w:r>
+        <w:rPr>
+          <w:rFonts w:ascii="Helvetica" w:hAnsi="Helvetica" w:cs="Gill Sans"/>
+          <w:sz w:val="22"/>
+          <w:szCs w:val="22"/>
+        </w:rPr>
+        <w:t xml:space="preserve"> This </w:t>
+      </w:r>
+      <w:r>
+        <w:rPr>
+          <w:rFonts w:ascii="Helvetica" w:hAnsi="Helvetica" w:cs="Gill Sans"/>
+          <w:sz w:val="22"/>
+          <w:szCs w:val="22"/>
+        </w:rPr>
+        <w:t>change required some minor changes to the text in L723 and L845.</w:t>
       </w:r>
       <w:bookmarkStart w:id="0" w:name="_GoBack"/>
       <w:bookmarkEnd w:id="0"/>
-      <w:r>
-        <w:rPr>
-          <w:rFonts w:ascii="Helvetica" w:hAnsi="Helvetica" w:cs="Gill Sans"/>
-          <w:sz w:val="22"/>
-          <w:szCs w:val="22"/>
-        </w:rPr>
-        <w:t xml:space="preserve">about the relation of our model to the </w:t>
-      </w:r>
-      <w:r>
-        <w:rPr>
-          <w:rFonts w:ascii="Helvetica" w:hAnsi="Helvetica" w:cs="Gill Sans"/>
-          <w:i/>
-          <w:iCs/>
-          <w:sz w:val="22"/>
-          <w:szCs w:val="22"/>
-        </w:rPr>
-        <w:t>storage effect</w:t>
-      </w:r>
-      <w:r>
-        <w:rPr>
-          <w:rFonts w:ascii="Helvetica" w:hAnsi="Helvetica" w:cs="Gill Sans"/>
-          <w:sz w:val="22"/>
-          <w:szCs w:val="22"/>
-        </w:rPr>
-        <w:t xml:space="preserve"> </w:t>
-      </w:r>
-      <w:r>
-        <w:rPr>
-          <w:rFonts w:ascii="Helvetica" w:hAnsi="Helvetica" w:cs="Gill Sans"/>
-          <w:sz w:val="22"/>
-          <w:szCs w:val="22"/>
-        </w:rPr>
-        <w:t>mechanism from community ecology</w:t>
-      </w:r>
     </w:p>
     <w:sectPr>
       <w:pgSz w:w="11900" w:h="16840"/>
@@ -3402,6 +4882,7 @@
   <w:style w:type="character" w:default="1" w:styleId="DefaultParagraphFont">
     <w:name w:val="Default Paragraph Font"/>
     <w:uiPriority w:val="1"/>
+    <w:semiHidden/>
     <w:unhideWhenUsed/>
   </w:style>
   <w:style w:type="table" w:default="1" w:styleId="TableNormal">

</xml_diff>

<commit_message>
MWF and UL changes
</commit_message>
<xml_diff>
--- a/ms/PNAS/Author_Response.docx
+++ b/ms/PNAS/Author_Response.docx
@@ -122,6 +122,7 @@
     </w:p>
     <w:p>
       <w:pPr>
+        <w:outlineLvl w:val="0"/>
         <w:rPr>
           <w:rFonts w:ascii="Helvetica" w:eastAsia="Times New Roman" w:hAnsi="Helvetica" w:cs="Gill Sans"/>
           <w:sz w:val="22"/>
@@ -190,6 +191,7 @@
     </w:p>
     <w:p>
       <w:pPr>
+        <w:outlineLvl w:val="0"/>
         <w:rPr>
           <w:rFonts w:ascii="Helvetica" w:eastAsia="Times New Roman" w:hAnsi="Helvetica" w:cs="Gill Sans"/>
           <w:b/>
@@ -231,6 +233,7 @@
     </w:p>
     <w:p>
       <w:pPr>
+        <w:outlineLvl w:val="0"/>
         <w:rPr>
           <w:rFonts w:ascii="Helvetica" w:eastAsia="Times New Roman" w:hAnsi="Helvetica" w:cs="Gill Sans"/>
           <w:i/>
@@ -415,7 +418,18 @@
           <w:sz w:val="22"/>
           <w:szCs w:val="22"/>
         </w:rPr>
-        <w:t>It could also be improved by having dotted lines drawn across the top of the insets to connect the corresponding dotted vertical lines.</w:t>
+        <w:t xml:space="preserve">It could also be improved by having dotted lines drawn across the top of the insets to connect the corresponding dotted vertical </w:t>
+      </w:r>
+      <w:proofErr w:type="gramStart"/>
+      <w:r>
+        <w:rPr>
+          <w:rFonts w:ascii="Helvetica" w:eastAsia="Times New Roman" w:hAnsi="Helvetica" w:cs="Gill Sans"/>
+          <w:i/>
+          <w:iCs/>
+          <w:sz w:val="22"/>
+          <w:szCs w:val="22"/>
+        </w:rPr>
+        <w:t>lines.</w:t>
       </w:r>
       <w:r>
         <w:rPr>
@@ -427,6 +441,7 @@
         </w:rPr>
         <w:t>`</w:t>
       </w:r>
+      <w:proofErr w:type="gramEnd"/>
     </w:p>
     <w:p>
       <w:pPr>
@@ -1212,7 +1227,27 @@
           <w:sz w:val="22"/>
           <w:szCs w:val="22"/>
         </w:rPr>
-        <w:t xml:space="preserve"> us to compute u(x), the probability that phenotype A goes to fixation when it's initial frequency is x, namely</w:t>
+        <w:t xml:space="preserve"> us to compute u(x), the probability that phenotype A goes to fixation </w:t>
+      </w:r>
+      <w:r>
+        <w:rPr>
+          <w:rFonts w:ascii="Helvetica" w:eastAsia="Helvetica" w:hAnsi="Helvetica" w:cs="Gill Sans"/>
+          <w:b/>
+          <w:bCs/>
+          <w:sz w:val="22"/>
+          <w:szCs w:val="22"/>
+        </w:rPr>
+        <w:t>from an initial frequency</w:t>
+      </w:r>
+      <w:r>
+        <w:rPr>
+          <w:rFonts w:ascii="Helvetica" w:eastAsia="Helvetica" w:hAnsi="Helvetica" w:cs="Gill Sans"/>
+          <w:b/>
+          <w:bCs/>
+          <w:sz w:val="22"/>
+          <w:szCs w:val="22"/>
+        </w:rPr>
+        <w:t xml:space="preserve"> x, namely</w:t>
       </w:r>
       <w:r>
         <w:rPr>
@@ -1245,6 +1280,7 @@
     </w:p>
     <w:p>
       <w:pPr>
+        <w:outlineLvl w:val="0"/>
         <w:rPr>
           <w:rFonts w:ascii="Helvetica" w:hAnsi="Helvetica" w:cs="Gill Sans"/>
           <w:sz w:val="22"/>
@@ -1572,6 +1608,7 @@
     </w:p>
     <w:p>
       <w:pPr>
+        <w:outlineLvl w:val="0"/>
         <w:rPr>
           <w:rFonts w:ascii="Helvetica" w:eastAsia="Times New Roman" w:hAnsi="Helvetica" w:cs="Gill Sans"/>
           <w:b/>
@@ -1620,7 +1657,29 @@
           <w:szCs w:val="22"/>
         </w:rPr>
         <w:br/>
-        <w:t>Line 335: "The local stability properties of the two fixations depend only on the fact that in a cycle of (k + l) generations A is favored k times and B is favored l times, and not their order in the cycle." This seems intuitively plausible. But to show this, do you need to show that F_A and F_B commute? Or it might suffice to point out that the linear approximation does not depend on the order (Eqn 11). </w:t>
+        <w:t>Line 335: "The local stability properties of the two fixations depend only on the fact that in a cycle of (k + l) generations A is favored k times and B is favored l times, and not their order in the cycle." This seems intuitively plausible. But to show this, do you need to show that F_A and F_B commute? Or it might suffice to point out that the linear approximation does not depend on the order (</w:t>
+      </w:r>
+      <w:proofErr w:type="spellStart"/>
+      <w:r>
+        <w:rPr>
+          <w:rFonts w:ascii="Helvetica" w:eastAsia="Times New Roman" w:hAnsi="Helvetica" w:cs="Gill Sans"/>
+          <w:i/>
+          <w:iCs/>
+          <w:sz w:val="22"/>
+          <w:szCs w:val="22"/>
+        </w:rPr>
+        <w:t>Eqn</w:t>
+      </w:r>
+      <w:proofErr w:type="spellEnd"/>
+      <w:r>
+        <w:rPr>
+          <w:rFonts w:ascii="Helvetica" w:eastAsia="Times New Roman" w:hAnsi="Helvetica" w:cs="Gill Sans"/>
+          <w:i/>
+          <w:iCs/>
+          <w:sz w:val="22"/>
+          <w:szCs w:val="22"/>
+        </w:rPr>
+        <w:t xml:space="preserve"> 11). </w:t>
       </w:r>
       <w:r>
         <w:rPr>
@@ -1651,7 +1710,27 @@
           <w:sz w:val="22"/>
           <w:szCs w:val="22"/>
         </w:rPr>
-        <w:t xml:space="preserve">Now starting the line with </w:t>
+        <w:t xml:space="preserve">Now </w:t>
+      </w:r>
+      <w:r>
+        <w:rPr>
+          <w:rFonts w:ascii="Helvetica" w:eastAsia="Times New Roman" w:hAnsi="Helvetica" w:cs="Gill Sans"/>
+          <w:b/>
+          <w:bCs/>
+          <w:sz w:val="22"/>
+          <w:szCs w:val="22"/>
+        </w:rPr>
+        <w:t>we start</w:t>
+      </w:r>
+      <w:r>
+        <w:rPr>
+          <w:rFonts w:ascii="Helvetica" w:eastAsia="Times New Roman" w:hAnsi="Helvetica" w:cs="Gill Sans"/>
+          <w:b/>
+          <w:bCs/>
+          <w:sz w:val="22"/>
+          <w:szCs w:val="22"/>
+        </w:rPr>
+        <w:t xml:space="preserve"> the line with </w:t>
       </w:r>
       <w:r>
         <w:rPr>
@@ -1671,7 +1750,49 @@
           <w:sz w:val="22"/>
           <w:szCs w:val="22"/>
         </w:rPr>
-        <w:t>The linear approximation of F(x) near x*=0 (Eq. 11) does not depend on the order phenotypes A and B are favored within a cycle of k+l generations.</w:t>
+        <w:t>The linear approximation of F(x) near x*=0 (Eq. 11) does not depend on the order</w:t>
+      </w:r>
+      <w:r>
+        <w:rPr>
+          <w:rFonts w:ascii="Helvetica" w:eastAsia="Helvetica" w:hAnsi="Helvetica" w:cs="Gill Sans"/>
+          <w:b/>
+          <w:bCs/>
+          <w:sz w:val="22"/>
+          <w:szCs w:val="22"/>
+        </w:rPr>
+        <w:t xml:space="preserve"> in which</w:t>
+      </w:r>
+      <w:r>
+        <w:rPr>
+          <w:rFonts w:ascii="Helvetica" w:eastAsia="Helvetica" w:hAnsi="Helvetica" w:cs="Gill Sans"/>
+          <w:b/>
+          <w:bCs/>
+          <w:sz w:val="22"/>
+          <w:szCs w:val="22"/>
+        </w:rPr>
+        <w:t xml:space="preserve"> phenotypes A and B are favored within a cycle of </w:t>
+      </w:r>
+      <w:proofErr w:type="spellStart"/>
+      <w:r>
+        <w:rPr>
+          <w:rFonts w:ascii="Helvetica" w:eastAsia="Helvetica" w:hAnsi="Helvetica" w:cs="Gill Sans"/>
+          <w:b/>
+          <w:bCs/>
+          <w:sz w:val="22"/>
+          <w:szCs w:val="22"/>
+        </w:rPr>
+        <w:t>k+l</w:t>
+      </w:r>
+      <w:proofErr w:type="spellEnd"/>
+      <w:r>
+        <w:rPr>
+          <w:rFonts w:ascii="Helvetica" w:eastAsia="Helvetica" w:hAnsi="Helvetica" w:cs="Gill Sans"/>
+          <w:b/>
+          <w:bCs/>
+          <w:sz w:val="22"/>
+          <w:szCs w:val="22"/>
+        </w:rPr>
+        <w:t xml:space="preserve"> generations.</w:t>
       </w:r>
       <w:r>
         <w:rPr>
@@ -1817,6 +1938,7 @@
     </w:p>
     <w:p>
       <w:pPr>
+        <w:outlineLvl w:val="0"/>
         <w:rPr>
           <w:rFonts w:ascii="Helvetica" w:eastAsia="Times New Roman" w:hAnsi="Helvetica" w:cs="Gill Sans"/>
           <w:b/>
@@ -2155,7 +2277,29 @@
           <w:sz w:val="22"/>
           <w:szCs w:val="22"/>
         </w:rPr>
-        <w:t>The vertical inserts in panels C,F,I seem to show that the mean fitness INCREASES slightly after each invasion (the caption says DECREASES). Which is it? </w:t>
+        <w:t xml:space="preserve">The vertical inserts in panels </w:t>
+      </w:r>
+      <w:proofErr w:type="gramStart"/>
+      <w:r>
+        <w:rPr>
+          <w:rFonts w:ascii="Helvetica" w:eastAsia="Times New Roman" w:hAnsi="Helvetica" w:cs="Gill Sans"/>
+          <w:i/>
+          <w:iCs/>
+          <w:sz w:val="22"/>
+          <w:szCs w:val="22"/>
+        </w:rPr>
+        <w:t>C,F</w:t>
+      </w:r>
+      <w:proofErr w:type="gramEnd"/>
+      <w:r>
+        <w:rPr>
+          <w:rFonts w:ascii="Helvetica" w:eastAsia="Times New Roman" w:hAnsi="Helvetica" w:cs="Gill Sans"/>
+          <w:i/>
+          <w:iCs/>
+          <w:sz w:val="22"/>
+          <w:szCs w:val="22"/>
+        </w:rPr>
+        <w:t>,I seem to show that the mean fitness INCREASES slightly after each invasion (the caption says DECREASES). Which is it? </w:t>
       </w:r>
     </w:p>
     <w:p>
@@ -2227,6 +2371,7 @@
     </w:p>
     <w:p>
       <w:pPr>
+        <w:outlineLvl w:val="0"/>
         <w:rPr>
           <w:rFonts w:ascii="Helvetica" w:eastAsia="Times New Roman" w:hAnsi="Helvetica" w:cs="Gill Sans"/>
           <w:b/>
@@ -2675,7 +2820,29 @@
           <w:sz w:val="22"/>
           <w:szCs w:val="22"/>
         </w:rPr>
-        <w:t xml:space="preserve">I am a bit confused by the text which points to Figure 4 showing a decrease in fitness (which I don't see, as remarked above) in the A1B1 regime. Based on Table 1, I would have thought that for A1B1, rho would decrease over time with increasing mean fitness. </w:t>
+        <w:t xml:space="preserve">I am a bit confused by the text which points to Figure 4 showing a decrease in fitness (which I don't see, as remarked above) in the A1B1 regime. Based on Table 1, I would have thought that for A1B1, </w:t>
+      </w:r>
+      <w:proofErr w:type="spellStart"/>
+      <w:r>
+        <w:rPr>
+          <w:rFonts w:ascii="Helvetica" w:eastAsia="Times New Roman" w:hAnsi="Helvetica" w:cs="Gill Sans"/>
+          <w:i/>
+          <w:iCs/>
+          <w:sz w:val="22"/>
+          <w:szCs w:val="22"/>
+        </w:rPr>
+        <w:t>rho</w:t>
+      </w:r>
+      <w:proofErr w:type="spellEnd"/>
+      <w:r>
+        <w:rPr>
+          <w:rFonts w:ascii="Helvetica" w:eastAsia="Times New Roman" w:hAnsi="Helvetica" w:cs="Gill Sans"/>
+          <w:i/>
+          <w:iCs/>
+          <w:sz w:val="22"/>
+          <w:szCs w:val="22"/>
+        </w:rPr>
+        <w:t xml:space="preserve"> would decrease over time with increasing mean fitness. </w:t>
       </w:r>
     </w:p>
     <w:p>
@@ -2816,7 +2983,27 @@
           <w:sz w:val="22"/>
           <w:szCs w:val="22"/>
         </w:rPr>
-        <w:t xml:space="preserve">We have replaced Fig S10 with a clearer and more elaborate exploration of the invasion dynamics. The new figure </w:t>
+        <w:t xml:space="preserve">We have replaced </w:t>
+      </w:r>
+      <w:r>
+        <w:rPr>
+          <w:rFonts w:ascii="Helvetica" w:eastAsia="Times New Roman" w:hAnsi="Helvetica" w:cs="Gill Sans"/>
+          <w:b/>
+          <w:bCs/>
+          <w:sz w:val="22"/>
+          <w:szCs w:val="22"/>
+        </w:rPr>
+        <w:t xml:space="preserve">Supplementary </w:t>
+      </w:r>
+      <w:r>
+        <w:rPr>
+          <w:rFonts w:ascii="Helvetica" w:eastAsia="Times New Roman" w:hAnsi="Helvetica" w:cs="Gill Sans"/>
+          <w:b/>
+          <w:bCs/>
+          <w:sz w:val="22"/>
+          <w:szCs w:val="22"/>
+        </w:rPr>
+        <w:t xml:space="preserve">Fig S10 with a clearer and more elaborate exploration of the invasion dynamics. The new figure </w:t>
       </w:r>
       <w:r>
         <w:rPr>
@@ -3088,17 +3275,7 @@
           <w:sz w:val="22"/>
           <w:szCs w:val="22"/>
         </w:rPr>
-        <w:t>whi</w:t>
-      </w:r>
-      <w:r>
-        <w:rPr>
-          <w:rFonts w:ascii="Helvetica" w:eastAsia="Times New Roman" w:hAnsi="Helvetica" w:cs="Gill Sans"/>
-          <w:b/>
-          <w:bCs/>
-          <w:sz w:val="22"/>
-          <w:szCs w:val="22"/>
-        </w:rPr>
-        <w:t xml:space="preserve">ch listed the stable rate </w:t>
+        <w:t xml:space="preserve">where the stable rate </w:t>
       </w:r>
       <w:r>
         <w:rPr>
@@ -3118,7 +3295,27 @@
           <w:sz w:val="22"/>
           <w:szCs w:val="22"/>
         </w:rPr>
-        <w:t xml:space="preserve">* at 0.821, and it is now in agreement with the value for </w:t>
+        <w:t>* at 0.821</w:t>
+      </w:r>
+      <w:r>
+        <w:rPr>
+          <w:rFonts w:ascii="Helvetica" w:eastAsia="Times New Roman" w:hAnsi="Helvetica" w:cs="Gill Sans"/>
+          <w:b/>
+          <w:bCs/>
+          <w:sz w:val="22"/>
+          <w:szCs w:val="22"/>
+        </w:rPr>
+        <w:t xml:space="preserve"> was listed. I</w:t>
+      </w:r>
+      <w:r>
+        <w:rPr>
+          <w:rFonts w:ascii="Helvetica" w:eastAsia="Times New Roman" w:hAnsi="Helvetica" w:cs="Gill Sans"/>
+          <w:b/>
+          <w:bCs/>
+          <w:sz w:val="22"/>
+          <w:szCs w:val="22"/>
+        </w:rPr>
+        <w:t xml:space="preserve">t is now in agreement with the value for </w:t>
       </w:r>
       <w:r>
         <w:rPr>
@@ -3196,328 +3393,112 @@
           <w:sz w:val="22"/>
           <w:szCs w:val="22"/>
         </w:rPr>
-        <w:t>We added a paragraph</w:t>
-      </w:r>
-      <w:r>
-        <w:rPr>
-          <w:rFonts w:ascii="Helvetica" w:eastAsia="Times New Roman" w:hAnsi="Helvetica" w:cs="Gill Sans"/>
-          <w:b/>
-          <w:bCs/>
-          <w:sz w:val="22"/>
-          <w:szCs w:val="22"/>
-        </w:rPr>
-        <w:t xml:space="preserve"> (L1124-1135)</w:t>
-      </w:r>
-      <w:r>
-        <w:rPr>
-          <w:rFonts w:ascii="Helvetica" w:eastAsia="Times New Roman" w:hAnsi="Helvetica" w:cs="Gill Sans"/>
-          <w:b/>
-          <w:bCs/>
-          <w:sz w:val="22"/>
-          <w:szCs w:val="22"/>
-        </w:rPr>
-        <w:t xml:space="preserve"> that provides an intuitive explanation for the </w:t>
-      </w:r>
-      <w:r>
-        <w:rPr>
-          <w:rFonts w:ascii="Helvetica" w:eastAsia="Times New Roman" w:hAnsi="Helvetica" w:cs="Gill Sans"/>
-          <w:b/>
-          <w:bCs/>
-          <w:sz w:val="22"/>
-          <w:szCs w:val="22"/>
-        </w:rPr>
-        <w:t xml:space="preserve">change in </w:t>
-      </w:r>
-      <w:r>
-        <w:rPr>
-          <w:rFonts w:ascii="Helvetica" w:eastAsia="Helvetica" w:hAnsi="Helvetica" w:cs="Helvetica"/>
-          <w:b/>
-          <w:bCs/>
-          <w:sz w:val="22"/>
-          <w:szCs w:val="22"/>
-        </w:rPr>
-        <w:t>ρ</w:t>
-      </w:r>
-      <w:r>
-        <w:rPr>
-          <w:rFonts w:ascii="Helvetica" w:eastAsia="Times New Roman" w:hAnsi="Helvetica" w:cs="Gill Sans"/>
-          <w:b/>
-          <w:bCs/>
-          <w:sz w:val="22"/>
-          <w:szCs w:val="22"/>
-        </w:rPr>
-        <w:t>* when k</w:t>
-      </w:r>
-      <w:r>
-        <w:rPr>
-          <w:rFonts w:ascii="Helvetica" w:eastAsia="Times New Roman" w:hAnsi="Helvetica" w:cs="Gill Sans"/>
-          <w:b/>
-          <w:bCs/>
-          <w:sz w:val="22"/>
-          <w:szCs w:val="22"/>
-        </w:rPr>
-        <w:t xml:space="preserve"> </w:t>
-      </w:r>
-      <w:r>
-        <w:rPr>
-          <w:rFonts w:ascii="Helvetica" w:eastAsia="Times New Roman" w:hAnsi="Helvetica" w:cs="Gill Sans"/>
-          <w:b/>
-          <w:bCs/>
-          <w:sz w:val="22"/>
-          <w:szCs w:val="22"/>
-        </w:rPr>
-        <w:t>=</w:t>
-      </w:r>
-      <w:r>
-        <w:rPr>
-          <w:rFonts w:ascii="Helvetica" w:eastAsia="Times New Roman" w:hAnsi="Helvetica" w:cs="Gill Sans"/>
-          <w:b/>
-          <w:bCs/>
-          <w:sz w:val="22"/>
-          <w:szCs w:val="22"/>
-        </w:rPr>
-        <w:t xml:space="preserve"> </w:t>
-      </w:r>
-      <w:r>
-        <w:rPr>
-          <w:rFonts w:ascii="Helvetica" w:eastAsia="Times New Roman" w:hAnsi="Helvetica" w:cs="Gill Sans"/>
-          <w:b/>
-          <w:bCs/>
-          <w:sz w:val="22"/>
-          <w:szCs w:val="22"/>
-        </w:rPr>
-        <w:t>l</w:t>
-      </w:r>
-      <w:r>
-        <w:rPr>
-          <w:rFonts w:ascii="Helvetica" w:eastAsia="Times New Roman" w:hAnsi="Helvetica" w:cs="Gill Sans"/>
-          <w:b/>
-          <w:bCs/>
-          <w:sz w:val="22"/>
-          <w:szCs w:val="22"/>
-        </w:rPr>
-        <w:t xml:space="preserve"> </w:t>
-      </w:r>
-      <w:r>
-        <w:rPr>
-          <w:rFonts w:ascii="Helvetica" w:eastAsia="Times New Roman" w:hAnsi="Helvetica" w:cs="Gill Sans"/>
-          <w:b/>
-          <w:bCs/>
-          <w:sz w:val="22"/>
-          <w:szCs w:val="22"/>
-        </w:rPr>
-        <w:t>&gt;</w:t>
-      </w:r>
-      <w:r>
-        <w:rPr>
-          <w:rFonts w:ascii="Helvetica" w:eastAsia="Times New Roman" w:hAnsi="Helvetica" w:cs="Gill Sans"/>
-          <w:b/>
-          <w:bCs/>
-          <w:sz w:val="22"/>
-          <w:szCs w:val="22"/>
-        </w:rPr>
-        <w:t xml:space="preserve"> 2</w:t>
-      </w:r>
-      <w:r>
-        <w:rPr>
-          <w:rFonts w:ascii="Helvetica" w:eastAsia="Times New Roman" w:hAnsi="Helvetica" w:cs="Gill Sans"/>
-          <w:b/>
-          <w:bCs/>
-          <w:sz w:val="22"/>
-          <w:szCs w:val="22"/>
-        </w:rPr>
-        <w:t>: “</w:t>
-      </w:r>
-      <w:r>
-        <w:rPr>
-          <w:rFonts w:ascii="Helvetica" w:eastAsia="Times New Roman" w:hAnsi="Helvetica" w:cs="Gill Sans"/>
-          <w:b/>
-          <w:bCs/>
-          <w:sz w:val="22"/>
-          <w:szCs w:val="22"/>
-        </w:rPr>
-        <w:t>To explain the marked difference in the value of the stable vertical transmission rate consider the probability q th</w:t>
-      </w:r>
-      <w:r>
-        <w:rPr>
-          <w:rFonts w:ascii="Helvetica" w:eastAsia="Times New Roman" w:hAnsi="Helvetica" w:cs="Gill Sans"/>
-          <w:b/>
-          <w:bCs/>
-          <w:sz w:val="22"/>
-          <w:szCs w:val="22"/>
-        </w:rPr>
-        <w:t xml:space="preserve">at offspring receive phenotype A </w:t>
-      </w:r>
-      <w:r>
-        <w:rPr>
-          <w:rFonts w:ascii="Helvetica" w:eastAsia="Times New Roman" w:hAnsi="Helvetica" w:cs="Gill Sans"/>
-          <w:b/>
-          <w:bCs/>
-          <w:sz w:val="22"/>
-          <w:szCs w:val="22"/>
-        </w:rPr>
-        <w:t>when it is about to be the favored phenotype, and for simplicity, assume strong selection, such that parents are likely to be of the phenotype favored in the parental generation, a periodically changing environment AkBk, and a population at equilibrium.</w:t>
-      </w:r>
-    </w:p>
-    <w:p>
-      <w:pPr>
-        <w:rPr>
-          <w:rFonts w:ascii="Helvetica" w:eastAsia="Times New Roman" w:hAnsi="Helvetica" w:cs="Gill Sans"/>
-          <w:b/>
-          <w:bCs/>
-          <w:sz w:val="22"/>
-          <w:szCs w:val="22"/>
-        </w:rPr>
-      </w:pPr>
-      <w:r>
-        <w:rPr>
-          <w:rFonts w:ascii="Helvetica" w:eastAsia="Times New Roman" w:hAnsi="Helvetica" w:cs="Gill Sans"/>
-          <w:b/>
-          <w:bCs/>
-          <w:sz w:val="22"/>
-          <w:szCs w:val="22"/>
-        </w:rPr>
-        <w:t>With oblique transmission, q</w:t>
-      </w:r>
-      <w:r>
-        <w:rPr>
-          <w:rFonts w:ascii="Helvetica" w:eastAsia="Times New Roman" w:hAnsi="Helvetica" w:cs="Gill Sans"/>
-          <w:b/>
-          <w:bCs/>
-          <w:sz w:val="22"/>
-          <w:szCs w:val="22"/>
-        </w:rPr>
-        <w:t xml:space="preserve"> roughly equals the frequency of the favored phenotype in the parental generation.</w:t>
-      </w:r>
-      <w:r>
-        <w:rPr>
-          <w:rFonts w:ascii="Helvetica" w:eastAsia="Times New Roman" w:hAnsi="Helvetica" w:cs="Gill Sans"/>
-          <w:b/>
-          <w:bCs/>
-          <w:sz w:val="22"/>
-          <w:szCs w:val="22"/>
-        </w:rPr>
-        <w:t xml:space="preserve"> </w:t>
-      </w:r>
-      <w:r>
-        <w:rPr>
-          <w:rFonts w:ascii="Helvetica" w:eastAsia="Times New Roman" w:hAnsi="Helvetica" w:cs="Gill Sans"/>
-          <w:b/>
-          <w:bCs/>
-          <w:sz w:val="22"/>
-          <w:szCs w:val="22"/>
-        </w:rPr>
-        <w:t xml:space="preserve">With vertical transmission, </w:t>
-      </w:r>
-      <w:r>
-        <w:rPr>
-          <w:rFonts w:ascii="Helvetica" w:eastAsia="Times New Roman" w:hAnsi="Helvetica" w:cs="Gill Sans"/>
-          <w:b/>
-          <w:bCs/>
-          <w:sz w:val="22"/>
-          <w:szCs w:val="22"/>
-        </w:rPr>
-        <w:t>q=(</w:t>
-      </w:r>
-      <w:r>
-        <w:rPr>
-          <w:rFonts w:ascii="Helvetica" w:eastAsia="Times New Roman" w:hAnsi="Helvetica" w:cs="Gill Sans"/>
-          <w:b/>
-          <w:bCs/>
-          <w:sz w:val="22"/>
-          <w:szCs w:val="22"/>
-        </w:rPr>
-        <w:t>k-1</w:t>
-      </w:r>
-      <w:r>
-        <w:rPr>
-          <w:rFonts w:ascii="Helvetica" w:eastAsia="Times New Roman" w:hAnsi="Helvetica" w:cs="Gill Sans"/>
-          <w:b/>
-          <w:bCs/>
-          <w:sz w:val="22"/>
-          <w:szCs w:val="22"/>
-        </w:rPr>
-        <w:t>)/k</w:t>
-      </w:r>
-      <w:r>
-        <w:rPr>
-          <w:rFonts w:ascii="Helvetica" w:eastAsia="Times New Roman" w:hAnsi="Helvetica" w:cs="Gill Sans"/>
-          <w:b/>
-          <w:bCs/>
-          <w:sz w:val="22"/>
-          <w:szCs w:val="22"/>
-        </w:rPr>
-        <w:t xml:space="preserve"> = 0, </w:t>
-      </w:r>
-      <w:r>
-        <w:rPr>
-          <w:rFonts w:ascii="Helvetica" w:eastAsia="Times New Roman" w:hAnsi="Helvetica" w:cs="Gill Sans"/>
-          <w:b/>
-          <w:bCs/>
-          <w:sz w:val="22"/>
-          <w:szCs w:val="22"/>
-        </w:rPr>
-        <w:t xml:space="preserve">1/2, 2/3, 3/4, … </w:t>
-      </w:r>
-      <w:r>
-        <w:rPr>
-          <w:rFonts w:ascii="Helvetica" w:eastAsia="Times New Roman" w:hAnsi="Helvetica" w:cs="Gill Sans"/>
-          <w:b/>
-          <w:bCs/>
-          <w:sz w:val="22"/>
-          <w:szCs w:val="22"/>
-        </w:rPr>
-        <w:t xml:space="preserve">for k=1, 2, 3, 4, </w:t>
-      </w:r>
-      <w:r>
-        <w:rPr>
-          <w:rFonts w:ascii="Helvetica" w:eastAsia="Times New Roman" w:hAnsi="Helvetica" w:cs="Gill Sans"/>
-          <w:b/>
-          <w:bCs/>
-          <w:sz w:val="22"/>
-          <w:szCs w:val="22"/>
-        </w:rPr>
-        <w:t>…</w:t>
-      </w:r>
-      <w:r>
-        <w:rPr>
-          <w:rFonts w:ascii="Helvetica" w:eastAsia="Times New Roman" w:hAnsi="Helvetica" w:cs="Gill Sans"/>
-          <w:b/>
-          <w:bCs/>
-          <w:sz w:val="22"/>
-          <w:szCs w:val="22"/>
-        </w:rPr>
-        <w:t>.</w:t>
-      </w:r>
-      <w:r>
-        <w:rPr>
-          <w:rFonts w:ascii="Helvetica" w:eastAsia="Times New Roman" w:hAnsi="Helvetica" w:cs="Gill Sans"/>
-          <w:b/>
-          <w:bCs/>
-          <w:sz w:val="22"/>
-          <w:szCs w:val="22"/>
-        </w:rPr>
-        <w:t xml:space="preserve"> Therefore, for large </w:t>
-      </w:r>
-      <w:r>
-        <w:rPr>
-          <w:rFonts w:ascii="Helvetica" w:eastAsia="Times New Roman" w:hAnsi="Helvetica" w:cs="Gill Sans"/>
-          <w:b/>
-          <w:bCs/>
-          <w:sz w:val="22"/>
-          <w:szCs w:val="22"/>
-        </w:rPr>
-        <w:t>k, q is likely to increase with the vertical transmission rate.</w:t>
-      </w:r>
-      <w:r>
-        <w:rPr>
-          <w:rFonts w:ascii="Helvetica" w:eastAsia="Times New Roman" w:hAnsi="Helvetica" w:cs="Gill Sans"/>
-          <w:b/>
-          <w:bCs/>
-          <w:sz w:val="22"/>
-          <w:szCs w:val="22"/>
-        </w:rPr>
-        <w:t>”</w:t>
+        <w:t>This is a very interesting question</w:t>
+      </w:r>
+      <w:r>
+        <w:rPr>
+          <w:rFonts w:ascii="Helvetica" w:eastAsia="Times New Roman" w:hAnsi="Helvetica" w:cs="Gill Sans"/>
+          <w:b/>
+          <w:bCs/>
+          <w:sz w:val="22"/>
+          <w:szCs w:val="22"/>
+        </w:rPr>
+        <w:t>. A</w:t>
+      </w:r>
+      <w:bookmarkStart w:id="0" w:name="_GoBack"/>
+      <w:bookmarkEnd w:id="0"/>
+      <w:r>
+        <w:rPr>
+          <w:rFonts w:ascii="Helvetica" w:eastAsia="Times New Roman" w:hAnsi="Helvetica" w:cs="Gill Sans"/>
+          <w:b/>
+          <w:bCs/>
+          <w:sz w:val="22"/>
+          <w:szCs w:val="22"/>
+        </w:rPr>
+        <w:t xml:space="preserve"> similar phenomenon was noted in </w:t>
+      </w:r>
+      <w:proofErr w:type="spellStart"/>
+      <w:r>
+        <w:rPr>
+          <w:rFonts w:ascii="Helvetica" w:eastAsia="Times New Roman" w:hAnsi="Helvetica" w:cs="Gill Sans"/>
+          <w:b/>
+          <w:bCs/>
+          <w:sz w:val="22"/>
+          <w:szCs w:val="22"/>
+        </w:rPr>
+        <w:t>Liberman</w:t>
+      </w:r>
+      <w:proofErr w:type="spellEnd"/>
+      <w:r>
+        <w:rPr>
+          <w:rFonts w:ascii="Helvetica" w:eastAsia="Times New Roman" w:hAnsi="Helvetica" w:cs="Gill Sans"/>
+          <w:b/>
+          <w:bCs/>
+          <w:sz w:val="22"/>
+          <w:szCs w:val="22"/>
+        </w:rPr>
+        <w:t xml:space="preserve"> et al.</w:t>
+      </w:r>
+      <w:r>
+        <w:rPr>
+          <w:rFonts w:ascii="Helvetica" w:eastAsia="Times New Roman" w:hAnsi="Helvetica" w:cs="Gill Sans"/>
+          <w:b/>
+          <w:bCs/>
+          <w:sz w:val="22"/>
+          <w:szCs w:val="22"/>
+        </w:rPr>
+        <w:t xml:space="preserve"> (2011) </w:t>
+      </w:r>
+      <w:r>
+        <w:rPr>
+          <w:rFonts w:ascii="Helvetica" w:eastAsia="Times New Roman" w:hAnsi="Helvetica" w:cs="Gill Sans"/>
+          <w:b/>
+          <w:bCs/>
+          <w:i/>
+          <w:sz w:val="22"/>
+          <w:szCs w:val="22"/>
+        </w:rPr>
+        <w:t>Genetics</w:t>
+      </w:r>
+      <w:r>
+        <w:rPr>
+          <w:rFonts w:ascii="Helvetica" w:eastAsia="Times New Roman" w:hAnsi="Helvetica" w:cs="Gill Sans"/>
+          <w:b/>
+          <w:bCs/>
+          <w:sz w:val="22"/>
+          <w:szCs w:val="22"/>
+        </w:rPr>
+        <w:t xml:space="preserve"> 187: 837-</w:t>
+      </w:r>
+      <w:r>
+        <w:rPr>
+          <w:rFonts w:ascii="Helvetica" w:eastAsia="Times New Roman" w:hAnsi="Helvetica" w:cs="Gill Sans"/>
+          <w:b/>
+          <w:bCs/>
+          <w:sz w:val="22"/>
+          <w:szCs w:val="22"/>
+        </w:rPr>
+        <w:t>8</w:t>
+      </w:r>
+      <w:r>
+        <w:rPr>
+          <w:rFonts w:ascii="Helvetica" w:eastAsia="Times New Roman" w:hAnsi="Helvetica" w:cs="Gill Sans"/>
+          <w:b/>
+          <w:bCs/>
+          <w:sz w:val="22"/>
+          <w:szCs w:val="22"/>
+        </w:rPr>
+        <w:t>51</w:t>
+      </w:r>
+      <w:r>
+        <w:rPr>
+          <w:rFonts w:ascii="Helvetica" w:eastAsia="Times New Roman" w:hAnsi="Helvetica" w:cs="Gill Sans"/>
+          <w:b/>
+          <w:bCs/>
+          <w:sz w:val="22"/>
+          <w:szCs w:val="22"/>
+        </w:rPr>
+        <w:t xml:space="preserve">, and we have as yet no intuitive or mathematical solution to this interesting conundrum. We are continuing to explore it. </w:t>
       </w:r>
     </w:p>
     <w:p>
@@ -3559,6 +3540,7 @@
     </w:p>
     <w:p>
       <w:pPr>
+        <w:outlineLvl w:val="0"/>
         <w:rPr>
           <w:rFonts w:ascii="Helvetica" w:eastAsia="Times New Roman" w:hAnsi="Helvetica" w:cs="Gill Sans"/>
           <w:b/>
@@ -3611,6 +3593,7 @@
     </w:p>
     <w:p>
       <w:pPr>
+        <w:outlineLvl w:val="0"/>
         <w:rPr>
           <w:rFonts w:ascii="Helvetica" w:eastAsia="Times New Roman" w:hAnsi="Helvetica" w:cs="Gill Sans"/>
           <w:b/>
@@ -3700,6 +3683,7 @@
     </w:p>
     <w:p>
       <w:pPr>
+        <w:outlineLvl w:val="0"/>
         <w:rPr>
           <w:rFonts w:ascii="Helvetica" w:hAnsi="Helvetica" w:cs="Gill Sans"/>
           <w:sz w:val="22"/>
@@ -4068,7 +4052,55 @@
           <w:sz w:val="22"/>
           <w:szCs w:val="22"/>
         </w:rPr>
-        <w:t xml:space="preserve">To accommodate a page-limit of 10 pages, we removed the derivation of the external stability matrix </w:t>
+        <w:t xml:space="preserve">To accommodate </w:t>
+      </w:r>
+      <w:r>
+        <w:rPr>
+          <w:rFonts w:ascii="Helvetica" w:hAnsi="Helvetica" w:cs="Gill Sans"/>
+          <w:sz w:val="22"/>
+          <w:szCs w:val="22"/>
+        </w:rPr>
+        <w:t>the ten-</w:t>
+      </w:r>
+      <w:r>
+        <w:rPr>
+          <w:rFonts w:ascii="Helvetica" w:hAnsi="Helvetica" w:cs="Gill Sans"/>
+          <w:sz w:val="22"/>
+          <w:szCs w:val="22"/>
+        </w:rPr>
+        <w:t>page</w:t>
+      </w:r>
+      <w:r>
+        <w:rPr>
+          <w:rFonts w:ascii="Helvetica" w:hAnsi="Helvetica" w:cs="Gill Sans"/>
+          <w:sz w:val="22"/>
+          <w:szCs w:val="22"/>
+        </w:rPr>
+        <w:t xml:space="preserve"> </w:t>
+      </w:r>
+      <w:r>
+        <w:rPr>
+          <w:rFonts w:ascii="Helvetica" w:hAnsi="Helvetica" w:cs="Gill Sans"/>
+          <w:sz w:val="22"/>
+          <w:szCs w:val="22"/>
+        </w:rPr>
+        <w:t>limit</w:t>
+      </w:r>
+      <w:r>
+        <w:rPr>
+          <w:rFonts w:ascii="Helvetica" w:hAnsi="Helvetica" w:cs="Gill Sans"/>
+          <w:sz w:val="22"/>
+          <w:szCs w:val="22"/>
+        </w:rPr>
+        <w:t xml:space="preserve">, we </w:t>
+      </w:r>
+      <w:r>
+        <w:rPr>
+          <w:rFonts w:ascii="Helvetica" w:hAnsi="Helvetica" w:cs="Gill Sans"/>
+          <w:sz w:val="22"/>
+          <w:szCs w:val="22"/>
+        </w:rPr>
+        <w:t xml:space="preserve">moved the derivation of the external stability matrix </w:t>
       </w:r>
       <w:r>
         <w:rPr>
@@ -4094,7 +4126,15 @@
           <w:sz w:val="22"/>
           <w:szCs w:val="22"/>
         </w:rPr>
-        <w:t xml:space="preserve">SI Appendix D </w:t>
+        <w:t>Supplementary</w:t>
+      </w:r>
+      <w:r>
+        <w:rPr>
+          <w:rFonts w:ascii="Helvetica" w:hAnsi="Helvetica" w:cs="Gill Sans"/>
+          <w:sz w:val="22"/>
+          <w:szCs w:val="22"/>
+        </w:rPr>
+        <w:t xml:space="preserve"> Appendix D </w:t>
       </w:r>
       <w:r>
         <w:rPr>
@@ -4134,7 +4174,15 @@
           <w:sz w:val="22"/>
           <w:szCs w:val="22"/>
         </w:rPr>
-        <w:t>SI Appendix H</w:t>
+        <w:t>Supplementary</w:t>
+      </w:r>
+      <w:r>
+        <w:rPr>
+          <w:rFonts w:ascii="Helvetica" w:hAnsi="Helvetica" w:cs="Gill Sans"/>
+          <w:sz w:val="22"/>
+          <w:szCs w:val="22"/>
+        </w:rPr>
+        <w:t xml:space="preserve"> Appendix H</w:t>
       </w:r>
       <w:r>
         <w:rPr>
@@ -4150,18 +4198,48 @@
           <w:sz w:val="22"/>
           <w:szCs w:val="22"/>
         </w:rPr>
-        <w:t xml:space="preserve"> This </w:t>
-      </w:r>
-      <w:r>
-        <w:rPr>
-          <w:rFonts w:ascii="Helvetica" w:hAnsi="Helvetica" w:cs="Gill Sans"/>
-          <w:sz w:val="22"/>
-          <w:szCs w:val="22"/>
-        </w:rPr>
-        <w:t>change required some minor changes to the text in L723 and L845.</w:t>
-      </w:r>
-      <w:bookmarkStart w:id="0" w:name="_GoBack"/>
-      <w:bookmarkEnd w:id="0"/>
+        <w:t xml:space="preserve"> </w:t>
+      </w:r>
+      <w:r>
+        <w:rPr>
+          <w:rFonts w:ascii="Helvetica" w:hAnsi="Helvetica" w:cs="Gill Sans"/>
+          <w:sz w:val="22"/>
+          <w:szCs w:val="22"/>
+        </w:rPr>
+        <w:t>These</w:t>
+      </w:r>
+      <w:r>
+        <w:rPr>
+          <w:rFonts w:ascii="Helvetica" w:hAnsi="Helvetica" w:cs="Gill Sans"/>
+          <w:sz w:val="22"/>
+          <w:szCs w:val="22"/>
+        </w:rPr>
+        <w:t xml:space="preserve"> </w:t>
+      </w:r>
+      <w:r>
+        <w:rPr>
+          <w:rFonts w:ascii="Helvetica" w:hAnsi="Helvetica" w:cs="Gill Sans"/>
+          <w:sz w:val="22"/>
+          <w:szCs w:val="22"/>
+        </w:rPr>
+        <w:t>change</w:t>
+      </w:r>
+      <w:r>
+        <w:rPr>
+          <w:rFonts w:ascii="Helvetica" w:hAnsi="Helvetica" w:cs="Gill Sans"/>
+          <w:sz w:val="22"/>
+          <w:szCs w:val="22"/>
+        </w:rPr>
+        <w:t>s</w:t>
+      </w:r>
+      <w:r>
+        <w:rPr>
+          <w:rFonts w:ascii="Helvetica" w:hAnsi="Helvetica" w:cs="Gill Sans"/>
+          <w:sz w:val="22"/>
+          <w:szCs w:val="22"/>
+        </w:rPr>
+        <w:t xml:space="preserve"> required minor changes to the text in L723 and L845.</w:t>
+      </w:r>
     </w:p>
     <w:sectPr>
       <w:pgSz w:w="11900" w:h="16840"/>
@@ -4922,6 +5000,29 @@
     <w:basedOn w:val="DefaultParagraphFont"/>
     <w:rsid w:val="007348F0"/>
   </w:style>
+  <w:style w:type="paragraph" w:styleId="DocumentMap">
+    <w:name w:val="Document Map"/>
+    <w:basedOn w:val="Normal"/>
+    <w:link w:val="DocumentMapChar"/>
+    <w:uiPriority w:val="99"/>
+    <w:semiHidden/>
+    <w:unhideWhenUsed/>
+    <w:rsid w:val="007D2E0F"/>
+    <w:rPr>
+      <w:rFonts w:ascii="Times New Roman" w:hAnsi="Times New Roman" w:cs="Times New Roman"/>
+    </w:rPr>
+  </w:style>
+  <w:style w:type="character" w:customStyle="1" w:styleId="DocumentMapChar">
+    <w:name w:val="Document Map Char"/>
+    <w:basedOn w:val="DefaultParagraphFont"/>
+    <w:link w:val="DocumentMap"/>
+    <w:uiPriority w:val="99"/>
+    <w:semiHidden/>
+    <w:rsid w:val="007D2E0F"/>
+    <w:rPr>
+      <w:rFonts w:ascii="Times New Roman" w:hAnsi="Times New Roman" w:cs="Times New Roman"/>
+    </w:rPr>
+  </w:style>
 </w:styles>
 </file>
 

</xml_diff>